<commit_message>
Added UserGuide / help page
</commit_message>
<xml_diff>
--- a/UserGuide.docx
+++ b/UserGuide.docx
@@ -43,7 +43,7 @@
                     <pic:cNvPicPr/>
                   </pic:nvPicPr>
                   <pic:blipFill>
-                    <a:blip r:embed="rId7">
+                    <a:blip r:embed="rId8">
                       <a:extLst>
                         <a:ext uri="{28A0092B-C50C-407E-A947-70E740481C1C}">
                           <a14:useLocalDpi xmlns:a14="http://schemas.microsoft.com/office/drawing/2010/main" val="0"/>
@@ -148,7 +148,7 @@
           </mc:Choice>
           <mc:Fallback>
             <w:pict>
-              <v:rect w14:anchorId="7052AF0E" id="Rectangle 3" o:spid="_x0000_s1026" style="position:absolute;margin-left:559.6pt;margin-top:39.9pt;width:610.8pt;height:354.6pt;z-index:-251657216;visibility:visible;mso-wrap-style:square;mso-height-percent:0;mso-wrap-distance-left:9pt;mso-wrap-distance-top:0;mso-wrap-distance-right:9pt;mso-wrap-distance-bottom:0;mso-position-horizontal:right;mso-position-horizontal-relative:page;mso-position-vertical:absolute;mso-position-vertical-relative:text;mso-height-percent:0;mso-height-relative:margin;v-text-anchor:middle" o:gfxdata="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" fillcolor="black [3200]" strokecolor="black [1600]" strokeweight="1pt">
+              <v:rect w14:anchorId="4659F736" id="Rectangle 3" o:spid="_x0000_s1026" style="position:absolute;margin-left:559.6pt;margin-top:39.9pt;width:610.8pt;height:354.6pt;z-index:-251657216;visibility:visible;mso-wrap-style:square;mso-height-percent:0;mso-wrap-distance-left:9pt;mso-wrap-distance-top:0;mso-wrap-distance-right:9pt;mso-wrap-distance-bottom:0;mso-position-horizontal:right;mso-position-horizontal-relative:page;mso-position-vertical:absolute;mso-position-vertical-relative:text;mso-height-percent:0;mso-height-relative:margin;v-text-anchor:middle" o:gfxdata="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" fillcolor="black [3200]" strokecolor="black [1600]" strokeweight="1pt">
                 <w10:wrap anchorx="page"/>
               </v:rect>
             </w:pict>
@@ -200,7 +200,7 @@
                     <pic:cNvPicPr/>
                   </pic:nvPicPr>
                   <pic:blipFill>
-                    <a:blip r:embed="rId7">
+                    <a:blip r:embed="rId8">
                       <a:extLst>
                         <a:ext uri="{28A0092B-C50C-407E-A947-70E740481C1C}">
                           <a14:useLocalDpi xmlns:a14="http://schemas.microsoft.com/office/drawing/2010/main" val="0"/>
@@ -427,10 +427,69 @@
       <w:pPr>
         <w:rPr>
           <w:rFonts w:cstheme="minorHAnsi"/>
-          <w:sz w:val="24"/>
-          <w:szCs w:val="24"/>
-        </w:rPr>
-      </w:pPr>
+          <w:sz w:val="32"/>
+          <w:szCs w:val="32"/>
+        </w:rPr>
+      </w:pPr>
+      <w:r>
+        <w:rPr>
+          <w:rFonts w:cstheme="minorHAnsi"/>
+          <w:sz w:val="32"/>
+          <w:szCs w:val="32"/>
+        </w:rPr>
+        <w:t>Section 1.0</w:t>
+      </w:r>
+    </w:p>
+    <w:p>
+      <w:pPr>
+        <w:rPr>
+          <w:rFonts w:cstheme="minorHAnsi"/>
+          <w:sz w:val="24"/>
+          <w:szCs w:val="24"/>
+        </w:rPr>
+      </w:pPr>
+      <w:r>
+        <w:rPr>
+          <w:rFonts w:cstheme="minorHAnsi"/>
+          <w:sz w:val="24"/>
+          <w:szCs w:val="24"/>
+        </w:rPr>
+        <w:t>Introduction …………………………………………………………………………………………………………  Page 3</w:t>
+      </w:r>
+    </w:p>
+    <w:p>
+      <w:pPr>
+        <w:rPr>
+          <w:rFonts w:cstheme="minorHAnsi"/>
+          <w:sz w:val="24"/>
+          <w:szCs w:val="24"/>
+        </w:rPr>
+      </w:pPr>
+    </w:p>
+    <w:p>
+      <w:pPr>
+        <w:rPr>
+          <w:rFonts w:cstheme="minorHAnsi"/>
+          <w:sz w:val="24"/>
+          <w:szCs w:val="24"/>
+        </w:rPr>
+      </w:pPr>
+      <w:r>
+        <w:rPr>
+          <w:rFonts w:cstheme="minorHAnsi"/>
+          <w:sz w:val="32"/>
+          <w:szCs w:val="32"/>
+        </w:rPr>
+        <w:t>Section 2.0</w:t>
+      </w:r>
+      <w:r>
+        <w:rPr>
+          <w:rFonts w:cstheme="minorHAnsi"/>
+          <w:sz w:val="24"/>
+          <w:szCs w:val="24"/>
+        </w:rPr>
+        <w:t xml:space="preserve"> </w:t>
+      </w:r>
       <w:r>
         <w:rPr>
           <w:rFonts w:cstheme="minorHAnsi"/>
@@ -439,15 +498,196 @@
         </w:rPr>
         <w:t>Customer</w:t>
       </w:r>
-    </w:p>
-    <w:p>
-      <w:pPr>
-        <w:rPr>
-          <w:rFonts w:cstheme="minorHAnsi"/>
-          <w:sz w:val="24"/>
-          <w:szCs w:val="24"/>
-        </w:rPr>
-      </w:pPr>
+      <w:r>
+        <w:rPr>
+          <w:rFonts w:cstheme="minorHAnsi"/>
+          <w:sz w:val="24"/>
+          <w:szCs w:val="24"/>
+        </w:rPr>
+        <w:t>………………………………………………………………………………………………………………..Page 4</w:t>
+      </w:r>
+    </w:p>
+    <w:p>
+      <w:pPr>
+        <w:pStyle w:val="ListParagraph"/>
+        <w:rPr>
+          <w:rFonts w:cstheme="minorHAnsi"/>
+          <w:sz w:val="24"/>
+          <w:szCs w:val="24"/>
+        </w:rPr>
+      </w:pPr>
+      <w:r>
+        <w:rPr>
+          <w:rFonts w:cstheme="minorHAnsi"/>
+          <w:sz w:val="24"/>
+          <w:szCs w:val="24"/>
+        </w:rPr>
+        <w:t xml:space="preserve">2.1 </w:t>
+      </w:r>
+      <w:r>
+        <w:rPr>
+          <w:rFonts w:cstheme="minorHAnsi"/>
+          <w:sz w:val="24"/>
+          <w:szCs w:val="24"/>
+        </w:rPr>
+        <w:t>Queue</w:t>
+      </w:r>
+    </w:p>
+    <w:p>
+      <w:pPr>
+        <w:pStyle w:val="ListParagraph"/>
+        <w:rPr>
+          <w:rFonts w:cstheme="minorHAnsi"/>
+          <w:sz w:val="24"/>
+          <w:szCs w:val="24"/>
+        </w:rPr>
+      </w:pPr>
+      <w:r>
+        <w:rPr>
+          <w:rFonts w:cstheme="minorHAnsi"/>
+          <w:sz w:val="24"/>
+          <w:szCs w:val="24"/>
+        </w:rPr>
+        <w:t xml:space="preserve">2.2 </w:t>
+      </w:r>
+      <w:r>
+        <w:rPr>
+          <w:rFonts w:cstheme="minorHAnsi"/>
+          <w:sz w:val="24"/>
+          <w:szCs w:val="24"/>
+        </w:rPr>
+        <w:t>History</w:t>
+      </w:r>
+    </w:p>
+    <w:p>
+      <w:pPr>
+        <w:pStyle w:val="ListParagraph"/>
+        <w:rPr>
+          <w:rFonts w:cstheme="minorHAnsi"/>
+          <w:sz w:val="24"/>
+          <w:szCs w:val="24"/>
+        </w:rPr>
+      </w:pPr>
+      <w:r>
+        <w:rPr>
+          <w:rFonts w:cstheme="minorHAnsi"/>
+          <w:sz w:val="24"/>
+          <w:szCs w:val="24"/>
+        </w:rPr>
+        <w:t xml:space="preserve">2.3 </w:t>
+      </w:r>
+      <w:r>
+        <w:rPr>
+          <w:rFonts w:cstheme="minorHAnsi"/>
+          <w:sz w:val="24"/>
+          <w:szCs w:val="24"/>
+        </w:rPr>
+        <w:t>Your Personalized List</w:t>
+      </w:r>
+    </w:p>
+    <w:p>
+      <w:pPr>
+        <w:pStyle w:val="ListParagraph"/>
+        <w:rPr>
+          <w:rFonts w:cstheme="minorHAnsi"/>
+          <w:sz w:val="24"/>
+          <w:szCs w:val="24"/>
+        </w:rPr>
+      </w:pPr>
+      <w:r>
+        <w:rPr>
+          <w:rFonts w:cstheme="minorHAnsi"/>
+          <w:sz w:val="24"/>
+          <w:szCs w:val="24"/>
+        </w:rPr>
+        <w:t xml:space="preserve">2.4 </w:t>
+      </w:r>
+      <w:r>
+        <w:rPr>
+          <w:rFonts w:cstheme="minorHAnsi"/>
+          <w:sz w:val="24"/>
+          <w:szCs w:val="24"/>
+        </w:rPr>
+        <w:t>Current Movies Held</w:t>
+      </w:r>
+    </w:p>
+    <w:p>
+      <w:pPr>
+        <w:pStyle w:val="ListParagraph"/>
+        <w:rPr>
+          <w:rFonts w:cstheme="minorHAnsi"/>
+          <w:sz w:val="24"/>
+          <w:szCs w:val="24"/>
+        </w:rPr>
+      </w:pPr>
+      <w:r>
+        <w:rPr>
+          <w:rFonts w:cstheme="minorHAnsi"/>
+          <w:sz w:val="24"/>
+          <w:szCs w:val="24"/>
+        </w:rPr>
+        <w:t xml:space="preserve">2.5 </w:t>
+      </w:r>
+      <w:r>
+        <w:rPr>
+          <w:rFonts w:cstheme="minorHAnsi"/>
+          <w:sz w:val="24"/>
+          <w:szCs w:val="24"/>
+        </w:rPr>
+        <w:t>Rate Your Movies</w:t>
+      </w:r>
+    </w:p>
+    <w:p>
+      <w:pPr>
+        <w:pStyle w:val="ListParagraph"/>
+        <w:rPr>
+          <w:rFonts w:cstheme="minorHAnsi"/>
+          <w:sz w:val="24"/>
+          <w:szCs w:val="24"/>
+        </w:rPr>
+      </w:pPr>
+      <w:r>
+        <w:rPr>
+          <w:rFonts w:cstheme="minorHAnsi"/>
+          <w:sz w:val="24"/>
+          <w:szCs w:val="24"/>
+        </w:rPr>
+        <w:t xml:space="preserve">2.6 </w:t>
+      </w:r>
+      <w:r>
+        <w:rPr>
+          <w:rFonts w:cstheme="minorHAnsi"/>
+          <w:sz w:val="24"/>
+          <w:szCs w:val="24"/>
+        </w:rPr>
+        <w:t>Logout</w:t>
+      </w:r>
+    </w:p>
+    <w:p>
+      <w:pPr>
+        <w:rPr>
+          <w:rFonts w:cstheme="minorHAnsi"/>
+          <w:sz w:val="24"/>
+          <w:szCs w:val="24"/>
+        </w:rPr>
+      </w:pPr>
+    </w:p>
+    <w:p>
+      <w:pPr>
+        <w:rPr>
+          <w:rFonts w:cstheme="minorHAnsi"/>
+          <w:sz w:val="32"/>
+          <w:szCs w:val="32"/>
+        </w:rPr>
+      </w:pPr>
+      <w:r>
+        <w:rPr>
+          <w:rFonts w:cstheme="minorHAnsi"/>
+          <w:sz w:val="32"/>
+          <w:szCs w:val="32"/>
+        </w:rPr>
+        <w:t>Section 3.0</w:t>
+      </w:r>
     </w:p>
     <w:p>
       <w:pPr>
@@ -465,15 +705,262 @@
         </w:rPr>
         <w:t>Customer Representatives</w:t>
       </w:r>
-    </w:p>
-    <w:p>
-      <w:pPr>
-        <w:rPr>
-          <w:rFonts w:cstheme="minorHAnsi"/>
-          <w:sz w:val="24"/>
-          <w:szCs w:val="24"/>
-        </w:rPr>
-      </w:pPr>
+      <w:r>
+        <w:rPr>
+          <w:rFonts w:cstheme="minorHAnsi"/>
+          <w:sz w:val="24"/>
+          <w:szCs w:val="24"/>
+        </w:rPr>
+        <w:t>………………………………………………………………………………………Page 8</w:t>
+      </w:r>
+    </w:p>
+    <w:p>
+      <w:pPr>
+        <w:pStyle w:val="ListParagraph"/>
+        <w:numPr>
+          <w:ilvl w:val="1"/>
+          <w:numId w:val="6"/>
+        </w:numPr>
+        <w:rPr>
+          <w:rFonts w:cstheme="minorHAnsi"/>
+          <w:sz w:val="24"/>
+          <w:szCs w:val="24"/>
+        </w:rPr>
+      </w:pPr>
+      <w:r>
+        <w:rPr>
+          <w:rFonts w:cstheme="minorHAnsi"/>
+          <w:sz w:val="24"/>
+          <w:szCs w:val="24"/>
+        </w:rPr>
+        <w:t>Add Customer</w:t>
+      </w:r>
+    </w:p>
+    <w:p>
+      <w:pPr>
+        <w:pStyle w:val="ListParagraph"/>
+        <w:numPr>
+          <w:ilvl w:val="1"/>
+          <w:numId w:val="6"/>
+        </w:numPr>
+        <w:rPr>
+          <w:rFonts w:cstheme="minorHAnsi"/>
+          <w:sz w:val="24"/>
+          <w:szCs w:val="24"/>
+        </w:rPr>
+      </w:pPr>
+      <w:r>
+        <w:rPr>
+          <w:rFonts w:cstheme="minorHAnsi"/>
+          <w:sz w:val="24"/>
+          <w:szCs w:val="24"/>
+        </w:rPr>
+        <w:t>Edit Customers</w:t>
+      </w:r>
+    </w:p>
+    <w:p>
+      <w:pPr>
+        <w:pStyle w:val="ListParagraph"/>
+        <w:numPr>
+          <w:ilvl w:val="1"/>
+          <w:numId w:val="6"/>
+        </w:numPr>
+        <w:rPr>
+          <w:rFonts w:cstheme="minorHAnsi"/>
+          <w:sz w:val="24"/>
+          <w:szCs w:val="24"/>
+        </w:rPr>
+      </w:pPr>
+      <w:r>
+        <w:rPr>
+          <w:rFonts w:cstheme="minorHAnsi"/>
+          <w:sz w:val="24"/>
+          <w:szCs w:val="24"/>
+        </w:rPr>
+        <w:t>Delete Customers</w:t>
+      </w:r>
+    </w:p>
+    <w:p>
+      <w:pPr>
+        <w:pStyle w:val="ListParagraph"/>
+        <w:numPr>
+          <w:ilvl w:val="1"/>
+          <w:numId w:val="6"/>
+        </w:numPr>
+        <w:rPr>
+          <w:rFonts w:cstheme="minorHAnsi"/>
+          <w:sz w:val="24"/>
+          <w:szCs w:val="24"/>
+        </w:rPr>
+      </w:pPr>
+      <w:r>
+        <w:rPr>
+          <w:rFonts w:cstheme="minorHAnsi"/>
+          <w:sz w:val="24"/>
+          <w:szCs w:val="24"/>
+        </w:rPr>
+        <w:t>Produce Customer Mailing List</w:t>
+      </w:r>
+    </w:p>
+    <w:p>
+      <w:pPr>
+        <w:pStyle w:val="ListParagraph"/>
+        <w:numPr>
+          <w:ilvl w:val="1"/>
+          <w:numId w:val="6"/>
+        </w:numPr>
+        <w:rPr>
+          <w:rFonts w:cstheme="minorHAnsi"/>
+          <w:sz w:val="24"/>
+          <w:szCs w:val="24"/>
+        </w:rPr>
+      </w:pPr>
+      <w:r>
+        <w:rPr>
+          <w:rFonts w:cstheme="minorHAnsi"/>
+          <w:sz w:val="24"/>
+          <w:szCs w:val="24"/>
+        </w:rPr>
+        <w:t>Produce a list of movie suggestions</w:t>
+      </w:r>
+    </w:p>
+    <w:p>
+      <w:pPr>
+        <w:pStyle w:val="ListParagraph"/>
+        <w:numPr>
+          <w:ilvl w:val="1"/>
+          <w:numId w:val="6"/>
+        </w:numPr>
+        <w:rPr>
+          <w:rFonts w:cstheme="minorHAnsi"/>
+          <w:sz w:val="24"/>
+          <w:szCs w:val="24"/>
+        </w:rPr>
+      </w:pPr>
+      <w:r>
+        <w:rPr>
+          <w:rFonts w:cstheme="minorHAnsi"/>
+          <w:sz w:val="24"/>
+          <w:szCs w:val="24"/>
+        </w:rPr>
+        <w:t>Record an Order</w:t>
+      </w:r>
+      <w:r>
+        <w:rPr>
+          <w:rFonts w:cstheme="minorHAnsi"/>
+          <w:sz w:val="24"/>
+          <w:szCs w:val="24"/>
+        </w:rPr>
+        <w:tab/>
+      </w:r>
+    </w:p>
+    <w:p>
+      <w:pPr>
+        <w:pStyle w:val="ListParagraph"/>
+        <w:numPr>
+          <w:ilvl w:val="1"/>
+          <w:numId w:val="6"/>
+        </w:numPr>
+        <w:rPr>
+          <w:rFonts w:cstheme="minorHAnsi"/>
+          <w:sz w:val="24"/>
+          <w:szCs w:val="24"/>
+        </w:rPr>
+      </w:pPr>
+      <w:r>
+        <w:rPr>
+          <w:rFonts w:cstheme="minorHAnsi"/>
+          <w:sz w:val="24"/>
+          <w:szCs w:val="24"/>
+        </w:rPr>
+        <w:t>View Employees</w:t>
+      </w:r>
+    </w:p>
+    <w:p>
+      <w:pPr>
+        <w:pStyle w:val="ListParagraph"/>
+        <w:numPr>
+          <w:ilvl w:val="1"/>
+          <w:numId w:val="6"/>
+        </w:numPr>
+        <w:rPr>
+          <w:rFonts w:cstheme="minorHAnsi"/>
+          <w:sz w:val="24"/>
+          <w:szCs w:val="24"/>
+        </w:rPr>
+      </w:pPr>
+      <w:r>
+        <w:rPr>
+          <w:rFonts w:cstheme="minorHAnsi"/>
+          <w:sz w:val="24"/>
+          <w:szCs w:val="24"/>
+        </w:rPr>
+        <w:t>View Available Movies</w:t>
+      </w:r>
+    </w:p>
+    <w:p>
+      <w:pPr>
+        <w:pStyle w:val="ListParagraph"/>
+        <w:numPr>
+          <w:ilvl w:val="1"/>
+          <w:numId w:val="6"/>
+        </w:numPr>
+        <w:rPr>
+          <w:rFonts w:cstheme="minorHAnsi"/>
+          <w:sz w:val="24"/>
+          <w:szCs w:val="24"/>
+        </w:rPr>
+      </w:pPr>
+      <w:r>
+        <w:rPr>
+          <w:rFonts w:cstheme="minorHAnsi"/>
+          <w:sz w:val="24"/>
+          <w:szCs w:val="24"/>
+        </w:rPr>
+        <w:t>Logout</w:t>
+      </w:r>
+      <w:r>
+        <w:rPr>
+          <w:rFonts w:cstheme="minorHAnsi"/>
+          <w:sz w:val="24"/>
+          <w:szCs w:val="24"/>
+        </w:rPr>
+        <w:tab/>
+      </w:r>
+    </w:p>
+    <w:p>
+      <w:pPr>
+        <w:rPr>
+          <w:rFonts w:cstheme="minorHAnsi"/>
+          <w:sz w:val="32"/>
+          <w:szCs w:val="32"/>
+        </w:rPr>
+      </w:pPr>
+    </w:p>
+    <w:p>
+      <w:pPr>
+        <w:rPr>
+          <w:rFonts w:cstheme="minorHAnsi"/>
+          <w:sz w:val="32"/>
+          <w:szCs w:val="32"/>
+        </w:rPr>
+      </w:pPr>
+      <w:r>
+        <w:rPr>
+          <w:rFonts w:cstheme="minorHAnsi"/>
+          <w:sz w:val="32"/>
+          <w:szCs w:val="32"/>
+        </w:rPr>
+        <w:t xml:space="preserve">Section </w:t>
+      </w:r>
+      <w:r>
+        <w:rPr>
+          <w:rFonts w:cstheme="minorHAnsi"/>
+          <w:sz w:val="32"/>
+          <w:szCs w:val="32"/>
+        </w:rPr>
+        <w:t>4.0</w:t>
+      </w:r>
     </w:p>
     <w:p>
       <w:pPr>
@@ -491,6 +978,22 @@
         </w:rPr>
         <w:t>Managers</w:t>
       </w:r>
+      <w:r>
+        <w:rPr>
+          <w:rFonts w:cstheme="minorHAnsi"/>
+          <w:sz w:val="24"/>
+          <w:szCs w:val="24"/>
+        </w:rPr>
+        <w:t>…………………………………………………………………………………………………………</w:t>
+      </w:r>
+      <w:r>
+        <w:rPr>
+          <w:rFonts w:cstheme="minorHAnsi"/>
+          <w:sz w:val="24"/>
+          <w:szCs w:val="24"/>
+        </w:rPr>
+        <w:t>……..Page 13</w:t>
+      </w:r>
     </w:p>
     <w:p>
       <w:pPr>
@@ -505,6 +1008,325 @@
           <w:rFonts w:ascii="Helvetica-Normal" w:hAnsi="Helvetica-Normal"/>
         </w:rPr>
       </w:pPr>
+    </w:p>
+    <w:p>
+      <w:pPr>
+        <w:pStyle w:val="ListParagraph"/>
+        <w:numPr>
+          <w:ilvl w:val="1"/>
+          <w:numId w:val="9"/>
+        </w:numPr>
+        <w:rPr>
+          <w:rFonts w:cstheme="minorHAnsi"/>
+          <w:sz w:val="24"/>
+          <w:szCs w:val="24"/>
+        </w:rPr>
+      </w:pPr>
+      <w:r>
+        <w:rPr>
+          <w:rFonts w:cstheme="minorHAnsi"/>
+          <w:sz w:val="24"/>
+          <w:szCs w:val="24"/>
+        </w:rPr>
+        <w:t xml:space="preserve">Add </w:t>
+      </w:r>
+      <w:r>
+        <w:rPr>
+          <w:rFonts w:cstheme="minorHAnsi"/>
+          <w:sz w:val="24"/>
+          <w:szCs w:val="24"/>
+        </w:rPr>
+        <w:t>Employees</w:t>
+      </w:r>
+    </w:p>
+    <w:p>
+      <w:pPr>
+        <w:pStyle w:val="ListParagraph"/>
+        <w:numPr>
+          <w:ilvl w:val="1"/>
+          <w:numId w:val="9"/>
+        </w:numPr>
+        <w:rPr>
+          <w:rFonts w:cstheme="minorHAnsi"/>
+          <w:sz w:val="24"/>
+          <w:szCs w:val="24"/>
+        </w:rPr>
+      </w:pPr>
+      <w:r>
+        <w:rPr>
+          <w:rFonts w:cstheme="minorHAnsi"/>
+          <w:sz w:val="24"/>
+          <w:szCs w:val="24"/>
+        </w:rPr>
+        <w:lastRenderedPageBreak/>
+        <w:t>Edit Employees</w:t>
+      </w:r>
+    </w:p>
+    <w:p>
+      <w:pPr>
+        <w:pStyle w:val="ListParagraph"/>
+        <w:numPr>
+          <w:ilvl w:val="1"/>
+          <w:numId w:val="9"/>
+        </w:numPr>
+        <w:rPr>
+          <w:rFonts w:cstheme="minorHAnsi"/>
+          <w:sz w:val="24"/>
+          <w:szCs w:val="24"/>
+        </w:rPr>
+      </w:pPr>
+      <w:r>
+        <w:rPr>
+          <w:rFonts w:cstheme="minorHAnsi"/>
+          <w:sz w:val="24"/>
+          <w:szCs w:val="24"/>
+        </w:rPr>
+        <w:t>Delete Employees</w:t>
+      </w:r>
+    </w:p>
+    <w:p>
+      <w:pPr>
+        <w:pStyle w:val="ListParagraph"/>
+        <w:numPr>
+          <w:ilvl w:val="1"/>
+          <w:numId w:val="9"/>
+        </w:numPr>
+        <w:rPr>
+          <w:rFonts w:cstheme="minorHAnsi"/>
+          <w:sz w:val="24"/>
+          <w:szCs w:val="24"/>
+        </w:rPr>
+      </w:pPr>
+      <w:r>
+        <w:rPr>
+          <w:rFonts w:cstheme="minorHAnsi"/>
+          <w:sz w:val="24"/>
+          <w:szCs w:val="24"/>
+        </w:rPr>
+        <w:t>Add Movies</w:t>
+      </w:r>
+    </w:p>
+    <w:p>
+      <w:pPr>
+        <w:pStyle w:val="ListParagraph"/>
+        <w:numPr>
+          <w:ilvl w:val="1"/>
+          <w:numId w:val="9"/>
+        </w:numPr>
+        <w:rPr>
+          <w:rFonts w:cstheme="minorHAnsi"/>
+          <w:sz w:val="24"/>
+          <w:szCs w:val="24"/>
+        </w:rPr>
+      </w:pPr>
+      <w:r>
+        <w:rPr>
+          <w:rFonts w:cstheme="minorHAnsi"/>
+          <w:sz w:val="24"/>
+          <w:szCs w:val="24"/>
+        </w:rPr>
+        <w:t>Edit Movies</w:t>
+      </w:r>
+    </w:p>
+    <w:p>
+      <w:pPr>
+        <w:pStyle w:val="ListParagraph"/>
+        <w:numPr>
+          <w:ilvl w:val="1"/>
+          <w:numId w:val="9"/>
+        </w:numPr>
+        <w:rPr>
+          <w:rFonts w:cstheme="minorHAnsi"/>
+          <w:sz w:val="24"/>
+          <w:szCs w:val="24"/>
+        </w:rPr>
+      </w:pPr>
+      <w:r>
+        <w:rPr>
+          <w:rFonts w:cstheme="minorHAnsi"/>
+          <w:sz w:val="24"/>
+          <w:szCs w:val="24"/>
+        </w:rPr>
+        <w:t>Delete Movies</w:t>
+      </w:r>
+    </w:p>
+    <w:p>
+      <w:pPr>
+        <w:pStyle w:val="ListParagraph"/>
+        <w:numPr>
+          <w:ilvl w:val="1"/>
+          <w:numId w:val="9"/>
+        </w:numPr>
+        <w:rPr>
+          <w:rFonts w:cstheme="minorHAnsi"/>
+          <w:sz w:val="24"/>
+          <w:szCs w:val="24"/>
+        </w:rPr>
+      </w:pPr>
+      <w:r>
+        <w:rPr>
+          <w:rFonts w:cstheme="minorHAnsi"/>
+          <w:sz w:val="24"/>
+          <w:szCs w:val="24"/>
+        </w:rPr>
+        <w:t xml:space="preserve"> List Active Movies</w:t>
+      </w:r>
+    </w:p>
+    <w:p>
+      <w:pPr>
+        <w:pStyle w:val="ListParagraph"/>
+        <w:numPr>
+          <w:ilvl w:val="1"/>
+          <w:numId w:val="9"/>
+        </w:numPr>
+        <w:rPr>
+          <w:rFonts w:cstheme="minorHAnsi"/>
+          <w:sz w:val="24"/>
+          <w:szCs w:val="24"/>
+        </w:rPr>
+      </w:pPr>
+      <w:r>
+        <w:rPr>
+          <w:rFonts w:cstheme="minorHAnsi"/>
+          <w:sz w:val="24"/>
+          <w:szCs w:val="24"/>
+        </w:rPr>
+        <w:t xml:space="preserve"> List Rentals</w:t>
+      </w:r>
+    </w:p>
+    <w:p>
+      <w:pPr>
+        <w:pStyle w:val="ListParagraph"/>
+        <w:numPr>
+          <w:ilvl w:val="1"/>
+          <w:numId w:val="9"/>
+        </w:numPr>
+        <w:rPr>
+          <w:rFonts w:cstheme="minorHAnsi"/>
+          <w:sz w:val="24"/>
+          <w:szCs w:val="24"/>
+        </w:rPr>
+      </w:pPr>
+      <w:r>
+        <w:rPr>
+          <w:rFonts w:cstheme="minorHAnsi"/>
+          <w:sz w:val="24"/>
+          <w:szCs w:val="24"/>
+        </w:rPr>
+        <w:t xml:space="preserve"> Sales Report</w:t>
+      </w:r>
+    </w:p>
+    <w:p>
+      <w:pPr>
+        <w:pStyle w:val="ListParagraph"/>
+        <w:numPr>
+          <w:ilvl w:val="1"/>
+          <w:numId w:val="9"/>
+        </w:numPr>
+        <w:rPr>
+          <w:rFonts w:cstheme="minorHAnsi"/>
+          <w:sz w:val="24"/>
+          <w:szCs w:val="24"/>
+        </w:rPr>
+      </w:pPr>
+      <w:r>
+        <w:rPr>
+          <w:rFonts w:cstheme="minorHAnsi"/>
+          <w:sz w:val="24"/>
+          <w:szCs w:val="24"/>
+        </w:rPr>
+        <w:t>All Movie Listings</w:t>
+      </w:r>
+    </w:p>
+    <w:p>
+      <w:pPr>
+        <w:pStyle w:val="ListParagraph"/>
+        <w:numPr>
+          <w:ilvl w:val="1"/>
+          <w:numId w:val="9"/>
+        </w:numPr>
+        <w:rPr>
+          <w:rFonts w:cstheme="minorHAnsi"/>
+          <w:sz w:val="24"/>
+          <w:szCs w:val="24"/>
+        </w:rPr>
+      </w:pPr>
+      <w:r>
+        <w:rPr>
+          <w:rFonts w:cstheme="minorHAnsi"/>
+          <w:sz w:val="24"/>
+          <w:szCs w:val="24"/>
+        </w:rPr>
+        <w:t xml:space="preserve"> </w:t>
+      </w:r>
+      <w:r>
+        <w:rPr>
+          <w:rFonts w:cstheme="minorHAnsi"/>
+          <w:sz w:val="24"/>
+          <w:szCs w:val="24"/>
+        </w:rPr>
+        <w:t>All Available Movie Listings</w:t>
+      </w:r>
+    </w:p>
+    <w:p>
+      <w:pPr>
+        <w:pStyle w:val="ListParagraph"/>
+        <w:numPr>
+          <w:ilvl w:val="1"/>
+          <w:numId w:val="9"/>
+        </w:numPr>
+        <w:rPr>
+          <w:rFonts w:cstheme="minorHAnsi"/>
+          <w:sz w:val="24"/>
+          <w:szCs w:val="24"/>
+        </w:rPr>
+      </w:pPr>
+      <w:r>
+        <w:rPr>
+          <w:rFonts w:cstheme="minorHAnsi"/>
+          <w:sz w:val="24"/>
+          <w:szCs w:val="24"/>
+        </w:rPr>
+        <w:t xml:space="preserve"> </w:t>
+      </w:r>
+      <w:r>
+        <w:rPr>
+          <w:rFonts w:cstheme="minorHAnsi"/>
+          <w:sz w:val="24"/>
+          <w:szCs w:val="24"/>
+        </w:rPr>
+        <w:t>Backup Database</w:t>
+      </w:r>
+    </w:p>
+    <w:p>
+      <w:pPr>
+        <w:pStyle w:val="ListParagraph"/>
+        <w:numPr>
+          <w:ilvl w:val="1"/>
+          <w:numId w:val="9"/>
+        </w:numPr>
+        <w:rPr>
+          <w:rFonts w:cstheme="minorHAnsi"/>
+          <w:sz w:val="24"/>
+          <w:szCs w:val="24"/>
+        </w:rPr>
+      </w:pPr>
+      <w:r>
+        <w:rPr>
+          <w:rFonts w:cstheme="minorHAnsi"/>
+          <w:sz w:val="24"/>
+          <w:szCs w:val="24"/>
+        </w:rPr>
+        <w:t xml:space="preserve"> </w:t>
+      </w:r>
+      <w:r>
+        <w:rPr>
+          <w:rFonts w:cstheme="minorHAnsi"/>
+          <w:sz w:val="24"/>
+          <w:szCs w:val="24"/>
+        </w:rPr>
+        <w:t>Logout</w:t>
+      </w:r>
     </w:p>
     <w:p/>
     <w:p/>
@@ -557,7 +1379,7 @@
                     <pic:cNvPicPr/>
                   </pic:nvPicPr>
                   <pic:blipFill>
-                    <a:blip r:embed="rId8" cstate="print">
+                    <a:blip r:embed="rId9" cstate="print">
                       <a:extLst>
                         <a:ext uri="{28A0092B-C50C-407E-A947-70E740481C1C}">
                           <a14:useLocalDpi xmlns:a14="http://schemas.microsoft.com/office/drawing/2010/main" val="0"/>
@@ -694,7 +1516,7 @@
           </mc:Choice>
           <mc:Fallback>
             <w:pict>
-              <v:line w14:anchorId="4229A343" id="Straight Connector 7" o:spid="_x0000_s1026" style="position:absolute;z-index:251661312;visibility:visible;mso-wrap-style:square;mso-width-percent:0;mso-height-percent:0;mso-wrap-distance-left:9pt;mso-wrap-distance-top:0;mso-wrap-distance-right:9pt;mso-wrap-distance-bottom:0;mso-position-horizontal:absolute;mso-position-horizontal-relative:text;mso-position-vertical:absolute;mso-position-vertical-relative:text;mso-width-percent:0;mso-height-percent:0;mso-width-relative:margin;mso-height-relative:margin" from="3.6pt,32.45pt" to="464.4pt,32.45pt" o:gfxdata="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" strokecolor="#c00000" strokeweight=".5pt">
+              <v:line w14:anchorId="0020EB5C" id="Straight Connector 7" o:spid="_x0000_s1026" style="position:absolute;z-index:251661312;visibility:visible;mso-wrap-style:square;mso-width-percent:0;mso-height-percent:0;mso-wrap-distance-left:9pt;mso-wrap-distance-top:0;mso-wrap-distance-right:9pt;mso-wrap-distance-bottom:0;mso-position-horizontal:absolute;mso-position-horizontal-relative:text;mso-position-vertical:absolute;mso-position-vertical-relative:text;mso-width-percent:0;mso-height-percent:0;mso-width-relative:margin;mso-height-relative:margin" from="3.6pt,32.45pt" to="464.4pt,32.45pt" o:gfxdata="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" strokecolor="#c00000" strokeweight=".5pt">
                 <v:stroke joinstyle="miter"/>
               </v:line>
             </w:pict>
@@ -863,15 +1685,15 @@
           <w:sz w:val="24"/>
           <w:szCs w:val="24"/>
         </w:rPr>
-        <w:t>In</w:t>
-      </w:r>
-      <w:r>
-        <w:rPr>
-          <w:rFonts w:cstheme="minorHAnsi"/>
-          <w:sz w:val="24"/>
-          <w:szCs w:val="24"/>
-        </w:rPr>
-        <w:t xml:space="preserve"> order to get more access to </w:t>
+        <w:t>To</w:t>
+      </w:r>
+      <w:r>
+        <w:rPr>
+          <w:rFonts w:cstheme="minorHAnsi"/>
+          <w:sz w:val="24"/>
+          <w:szCs w:val="24"/>
+        </w:rPr>
+        <w:t xml:space="preserve"> get more access to </w:t>
       </w:r>
       <w:r>
         <w:rPr>
@@ -897,15 +1719,6 @@
         </w:rPr>
         <w:t xml:space="preserve">movies and account information, you must log in. </w:t>
       </w:r>
-    </w:p>
-    <w:p>
-      <w:pPr>
-        <w:rPr>
-          <w:rFonts w:cstheme="minorHAnsi"/>
-          <w:sz w:val="48"/>
-          <w:szCs w:val="48"/>
-        </w:rPr>
-      </w:pPr>
     </w:p>
     <w:p>
       <w:pPr>
@@ -951,6 +1764,7 @@
         <w:rPr>
           <w:noProof/>
         </w:rPr>
+        <w:lastRenderedPageBreak/>
         <mc:AlternateContent>
           <mc:Choice Requires="wps">
             <w:drawing>
@@ -1014,7 +1828,7 @@
           </mc:Choice>
           <mc:Fallback>
             <w:pict>
-              <v:line w14:anchorId="6074B9FC" id="Straight Connector 9" o:spid="_x0000_s1026" style="position:absolute;z-index:251663360;visibility:visible;mso-wrap-style:square;mso-width-percent:0;mso-height-percent:0;mso-wrap-distance-left:9pt;mso-wrap-distance-top:0;mso-wrap-distance-right:9pt;mso-wrap-distance-bottom:0;mso-position-horizontal:absolute;mso-position-horizontal-relative:margin;mso-position-vertical:absolute;mso-position-vertical-relative:text;mso-width-percent:0;mso-height-percent:0;mso-width-relative:margin;mso-height-relative:margin" from="16.2pt,35.4pt" to="477pt,35.4pt" o:gfxdata="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" strokecolor="#c00000" strokeweight=".5pt">
+              <v:line w14:anchorId="538A991F" id="Straight Connector 9" o:spid="_x0000_s1026" style="position:absolute;z-index:251663360;visibility:visible;mso-wrap-style:square;mso-width-percent:0;mso-height-percent:0;mso-wrap-distance-left:9pt;mso-wrap-distance-top:0;mso-wrap-distance-right:9pt;mso-wrap-distance-bottom:0;mso-position-horizontal:absolute;mso-position-horizontal-relative:margin;mso-position-vertical:absolute;mso-position-vertical-relative:text;mso-width-percent:0;mso-height-percent:0;mso-width-relative:margin;mso-height-relative:margin" from="16.2pt,35.4pt" to="477pt,35.4pt" o:gfxdata="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" strokecolor="#c00000" strokeweight=".5pt">
                 <v:stroke joinstyle="miter"/>
                 <w10:wrap anchorx="margin"/>
               </v:line>
@@ -1086,7 +1900,7 @@
                     <pic:cNvPicPr/>
                   </pic:nvPicPr>
                   <pic:blipFill>
-                    <a:blip r:embed="rId9" cstate="print">
+                    <a:blip r:embed="rId10" cstate="print">
                       <a:extLst>
                         <a:ext uri="{28A0092B-C50C-407E-A947-70E740481C1C}">
                           <a14:useLocalDpi xmlns:a14="http://schemas.microsoft.com/office/drawing/2010/main" val="0"/>
@@ -1380,6 +2194,365 @@
       <w:pPr>
         <w:rPr>
           <w:rFonts w:cstheme="minorHAnsi"/>
+          <w:sz w:val="40"/>
+          <w:szCs w:val="40"/>
+          <w:u w:val="single"/>
+        </w:rPr>
+      </w:pPr>
+    </w:p>
+    <w:p>
+      <w:pPr>
+        <w:rPr>
+          <w:rFonts w:cstheme="minorHAnsi"/>
+          <w:sz w:val="40"/>
+          <w:szCs w:val="40"/>
+          <w:u w:val="single"/>
+        </w:rPr>
+      </w:pPr>
+    </w:p>
+    <w:p>
+      <w:pPr>
+        <w:rPr>
+          <w:rFonts w:cstheme="minorHAnsi"/>
+          <w:noProof/>
+          <w:sz w:val="40"/>
+          <w:szCs w:val="40"/>
+        </w:rPr>
+      </w:pPr>
+      <w:r>
+        <w:rPr>
+          <w:rFonts w:cstheme="minorHAnsi"/>
+          <w:sz w:val="40"/>
+          <w:szCs w:val="40"/>
+          <w:u w:val="single"/>
+        </w:rPr>
+        <w:lastRenderedPageBreak/>
+        <w:t>2.1 Queue</w:t>
+      </w:r>
+    </w:p>
+    <w:p>
+      <w:pPr>
+        <w:rPr>
+          <w:rFonts w:cstheme="minorHAnsi"/>
+          <w:sz w:val="40"/>
+          <w:szCs w:val="40"/>
+          <w:u w:val="single"/>
+        </w:rPr>
+      </w:pPr>
+      <w:r>
+        <w:rPr>
+          <w:rFonts w:cstheme="minorHAnsi"/>
+          <w:noProof/>
+          <w:sz w:val="40"/>
+          <w:szCs w:val="40"/>
+        </w:rPr>
+        <w:drawing>
+          <wp:inline distT="0" distB="0" distL="0" distR="0">
+            <wp:extent cx="5943600" cy="1409700"/>
+            <wp:effectExtent l="152400" t="152400" r="361950" b="361950"/>
+            <wp:docPr id="68" name="Picture 68"/>
+            <wp:cNvGraphicFramePr>
+              <a:graphicFrameLocks xmlns:a="http://schemas.openxmlformats.org/drawingml/2006/main" noChangeAspect="1"/>
+            </wp:cNvGraphicFramePr>
+            <a:graphic xmlns:a="http://schemas.openxmlformats.org/drawingml/2006/main">
+              <a:graphicData uri="http://schemas.openxmlformats.org/drawingml/2006/picture">
+                <pic:pic xmlns:pic="http://schemas.openxmlformats.org/drawingml/2006/picture">
+                  <pic:nvPicPr>
+                    <pic:cNvPr id="68" name="Screen Shot 2017-05-04 at 5.40.41 AM.png"/>
+                    <pic:cNvPicPr/>
+                  </pic:nvPicPr>
+                  <pic:blipFill rotWithShape="1">
+                    <a:blip r:embed="rId11" cstate="print">
+                      <a:extLst>
+                        <a:ext uri="{28A0092B-C50C-407E-A947-70E740481C1C}">
+                          <a14:useLocalDpi xmlns:a14="http://schemas.microsoft.com/office/drawing/2010/main" val="0"/>
+                        </a:ext>
+                      </a:extLst>
+                    </a:blip>
+                    <a:srcRect b="35239"/>
+                    <a:stretch/>
+                  </pic:blipFill>
+                  <pic:spPr bwMode="auto">
+                    <a:xfrm>
+                      <a:off x="0" y="0"/>
+                      <a:ext cx="5943600" cy="1409700"/>
+                    </a:xfrm>
+                    <a:prstGeom prst="rect">
+                      <a:avLst/>
+                    </a:prstGeom>
+                    <a:ln>
+                      <a:noFill/>
+                    </a:ln>
+                    <a:effectLst>
+                      <a:outerShdw blurRad="292100" dist="139700" dir="2700000" algn="tl" rotWithShape="0">
+                        <a:srgbClr val="333333">
+                          <a:alpha val="65000"/>
+                        </a:srgbClr>
+                      </a:outerShdw>
+                    </a:effectLst>
+                    <a:extLst>
+                      <a:ext uri="{53640926-AAD7-44D8-BBD7-CCE9431645EC}">
+                        <a14:shadowObscured xmlns:a14="http://schemas.microsoft.com/office/drawing/2010/main"/>
+                      </a:ext>
+                    </a:extLst>
+                  </pic:spPr>
+                </pic:pic>
+              </a:graphicData>
+            </a:graphic>
+          </wp:inline>
+        </w:drawing>
+      </w:r>
+    </w:p>
+    <w:p>
+      <w:pPr>
+        <w:rPr>
+          <w:rFonts w:cstheme="minorHAnsi"/>
+          <w:noProof/>
+          <w:sz w:val="24"/>
+          <w:szCs w:val="24"/>
+        </w:rPr>
+      </w:pPr>
+      <w:r>
+        <w:rPr>
+          <w:rFonts w:cstheme="minorHAnsi"/>
+          <w:noProof/>
+          <w:sz w:val="24"/>
+          <w:szCs w:val="24"/>
+        </w:rPr>
+        <w:t xml:space="preserve">Your queue is a list of movies currently waiting to be watched by you. The order of movies are placed based on the order you added them to the list. </w:t>
+      </w:r>
+    </w:p>
+    <w:p>
+      <w:pPr>
+        <w:rPr>
+          <w:rFonts w:cstheme="minorHAnsi"/>
+          <w:noProof/>
+          <w:sz w:val="24"/>
+          <w:szCs w:val="24"/>
+        </w:rPr>
+      </w:pPr>
+    </w:p>
+    <w:p>
+      <w:pPr>
+        <w:rPr>
+          <w:rFonts w:cstheme="minorHAnsi"/>
+          <w:sz w:val="40"/>
+          <w:szCs w:val="40"/>
+          <w:u w:val="single"/>
+        </w:rPr>
+      </w:pPr>
+      <w:r>
+        <w:rPr>
+          <w:rFonts w:cstheme="minorHAnsi"/>
+          <w:sz w:val="40"/>
+          <w:szCs w:val="40"/>
+          <w:u w:val="single"/>
+        </w:rPr>
+        <w:t>2.2</w:t>
+      </w:r>
+      <w:r>
+        <w:rPr>
+          <w:rFonts w:cstheme="minorHAnsi"/>
+          <w:sz w:val="40"/>
+          <w:szCs w:val="40"/>
+          <w:u w:val="single"/>
+        </w:rPr>
+        <w:t xml:space="preserve"> </w:t>
+      </w:r>
+      <w:r>
+        <w:rPr>
+          <w:rFonts w:cstheme="minorHAnsi"/>
+          <w:sz w:val="40"/>
+          <w:szCs w:val="40"/>
+          <w:u w:val="single"/>
+        </w:rPr>
+        <w:t>History</w:t>
+      </w:r>
+    </w:p>
+    <w:p>
+      <w:pPr>
+        <w:rPr>
+          <w:rFonts w:cstheme="minorHAnsi"/>
+          <w:sz w:val="40"/>
+          <w:szCs w:val="40"/>
+          <w:u w:val="single"/>
+        </w:rPr>
+      </w:pPr>
+      <w:r>
+        <w:rPr>
+          <w:rFonts w:cstheme="minorHAnsi"/>
+          <w:noProof/>
+          <w:sz w:val="40"/>
+          <w:szCs w:val="40"/>
+        </w:rPr>
+        <w:drawing>
+          <wp:inline distT="0" distB="0" distL="0" distR="0" wp14:anchorId="3226FB32" wp14:editId="1C7F8761">
+            <wp:extent cx="5943600" cy="1884045"/>
+            <wp:effectExtent l="152400" t="152400" r="361950" b="363855"/>
+            <wp:docPr id="77" name="Picture 77"/>
+            <wp:cNvGraphicFramePr>
+              <a:graphicFrameLocks xmlns:a="http://schemas.openxmlformats.org/drawingml/2006/main" noChangeAspect="1"/>
+            </wp:cNvGraphicFramePr>
+            <a:graphic xmlns:a="http://schemas.openxmlformats.org/drawingml/2006/main">
+              <a:graphicData uri="http://schemas.openxmlformats.org/drawingml/2006/picture">
+                <pic:pic xmlns:pic="http://schemas.openxmlformats.org/drawingml/2006/picture">
+                  <pic:nvPicPr>
+                    <pic:cNvPr id="69" name="Screen Shot 2017-05-04 at 5.42.30 AM.png"/>
+                    <pic:cNvPicPr/>
+                  </pic:nvPicPr>
+                  <pic:blipFill>
+                    <a:blip r:embed="rId12">
+                      <a:extLst>
+                        <a:ext uri="{28A0092B-C50C-407E-A947-70E740481C1C}">
+                          <a14:useLocalDpi xmlns:a14="http://schemas.microsoft.com/office/drawing/2010/main" val="0"/>
+                        </a:ext>
+                      </a:extLst>
+                    </a:blip>
+                    <a:stretch>
+                      <a:fillRect/>
+                    </a:stretch>
+                  </pic:blipFill>
+                  <pic:spPr>
+                    <a:xfrm>
+                      <a:off x="0" y="0"/>
+                      <a:ext cx="5943600" cy="1884045"/>
+                    </a:xfrm>
+                    <a:prstGeom prst="rect">
+                      <a:avLst/>
+                    </a:prstGeom>
+                    <a:ln>
+                      <a:noFill/>
+                    </a:ln>
+                    <a:effectLst>
+                      <a:outerShdw blurRad="292100" dist="139700" dir="2700000" algn="tl" rotWithShape="0">
+                        <a:srgbClr val="333333">
+                          <a:alpha val="65000"/>
+                        </a:srgbClr>
+                      </a:outerShdw>
+                    </a:effectLst>
+                  </pic:spPr>
+                </pic:pic>
+              </a:graphicData>
+            </a:graphic>
+          </wp:inline>
+        </w:drawing>
+      </w:r>
+    </w:p>
+    <w:p>
+      <w:pPr>
+        <w:rPr>
+          <w:rFonts w:cstheme="minorHAnsi"/>
+          <w:sz w:val="24"/>
+          <w:szCs w:val="24"/>
+        </w:rPr>
+      </w:pPr>
+      <w:r>
+        <w:rPr>
+          <w:rFonts w:cstheme="minorHAnsi"/>
+          <w:sz w:val="24"/>
+          <w:szCs w:val="24"/>
+        </w:rPr>
+        <w:t xml:space="preserve">Order History and Rate Your Movies is the same page that serves two purposes. </w:t>
+      </w:r>
+      <w:r>
+        <w:rPr>
+          <w:rFonts w:cstheme="minorHAnsi"/>
+          <w:sz w:val="24"/>
+          <w:szCs w:val="24"/>
+        </w:rPr>
+        <w:t>The order history displays all the movies that were previously rented.</w:t>
+      </w:r>
+    </w:p>
+    <w:p>
+      <w:pPr>
+        <w:rPr>
+          <w:rFonts w:cstheme="minorHAnsi"/>
+          <w:sz w:val="40"/>
+          <w:szCs w:val="40"/>
+          <w:u w:val="single"/>
+        </w:rPr>
+      </w:pPr>
+    </w:p>
+    <w:p>
+      <w:pPr>
+        <w:rPr>
+          <w:rFonts w:cstheme="minorHAnsi"/>
+          <w:sz w:val="40"/>
+          <w:szCs w:val="40"/>
+          <w:u w:val="single"/>
+        </w:rPr>
+      </w:pPr>
+    </w:p>
+    <w:p>
+      <w:pPr>
+        <w:rPr>
+          <w:rFonts w:cstheme="minorHAnsi"/>
+          <w:sz w:val="40"/>
+          <w:szCs w:val="40"/>
+          <w:u w:val="single"/>
+        </w:rPr>
+      </w:pPr>
+    </w:p>
+    <w:p>
+      <w:pPr>
+        <w:rPr>
+          <w:rFonts w:cstheme="minorHAnsi"/>
+          <w:sz w:val="40"/>
+          <w:szCs w:val="40"/>
+          <w:u w:val="single"/>
+        </w:rPr>
+      </w:pPr>
+    </w:p>
+    <w:p>
+      <w:pPr>
+        <w:rPr>
+          <w:rFonts w:cstheme="minorHAnsi"/>
+          <w:noProof/>
+          <w:sz w:val="40"/>
+          <w:szCs w:val="40"/>
+        </w:rPr>
+      </w:pPr>
+      <w:r>
+        <w:rPr>
+          <w:rFonts w:cstheme="minorHAnsi"/>
+          <w:sz w:val="40"/>
+          <w:szCs w:val="40"/>
+          <w:u w:val="single"/>
+        </w:rPr>
+        <w:t>2.</w:t>
+      </w:r>
+      <w:r>
+        <w:rPr>
+          <w:rFonts w:cstheme="minorHAnsi"/>
+          <w:sz w:val="40"/>
+          <w:szCs w:val="40"/>
+          <w:u w:val="single"/>
+        </w:rPr>
+        <w:t>3</w:t>
+      </w:r>
+      <w:r>
+        <w:rPr>
+          <w:rFonts w:cstheme="minorHAnsi"/>
+          <w:sz w:val="40"/>
+          <w:szCs w:val="40"/>
+          <w:u w:val="single"/>
+        </w:rPr>
+        <w:t xml:space="preserve"> </w:t>
+      </w:r>
+      <w:r>
+        <w:rPr>
+          <w:rFonts w:cstheme="minorHAnsi"/>
+          <w:sz w:val="40"/>
+          <w:szCs w:val="40"/>
+          <w:u w:val="single"/>
+        </w:rPr>
+        <w:t>Your Personalized List</w:t>
+      </w:r>
+    </w:p>
+    <w:p>
+      <w:pPr>
+        <w:rPr>
+          <w:rFonts w:cstheme="minorHAnsi"/>
           <w:sz w:val="48"/>
           <w:szCs w:val="48"/>
         </w:rPr>
@@ -1387,12 +2560,474 @@
       <w:r>
         <w:rPr>
           <w:rFonts w:cstheme="minorHAnsi"/>
-          <w:sz w:val="40"/>
-          <w:szCs w:val="40"/>
-          <w:u w:val="single"/>
-        </w:rPr>
-        <w:t>2.1 Queue</w:t>
-      </w:r>
+          <w:noProof/>
+          <w:sz w:val="48"/>
+          <w:szCs w:val="48"/>
+        </w:rPr>
+        <w:drawing>
+          <wp:inline distT="0" distB="0" distL="0" distR="0" wp14:anchorId="53227AAD" wp14:editId="6CC9225A">
+            <wp:extent cx="5943600" cy="1755775"/>
+            <wp:effectExtent l="152400" t="152400" r="361950" b="358775"/>
+            <wp:docPr id="67" name="Picture 67"/>
+            <wp:cNvGraphicFramePr>
+              <a:graphicFrameLocks xmlns:a="http://schemas.openxmlformats.org/drawingml/2006/main" noChangeAspect="1"/>
+            </wp:cNvGraphicFramePr>
+            <a:graphic xmlns:a="http://schemas.openxmlformats.org/drawingml/2006/main">
+              <a:graphicData uri="http://schemas.openxmlformats.org/drawingml/2006/picture">
+                <pic:pic xmlns:pic="http://schemas.openxmlformats.org/drawingml/2006/picture">
+                  <pic:nvPicPr>
+                    <pic:cNvPr id="67" name="Screen Shot 2017-05-04 at 5.42.12 AM.png"/>
+                    <pic:cNvPicPr/>
+                  </pic:nvPicPr>
+                  <pic:blipFill>
+                    <a:blip r:embed="rId13">
+                      <a:extLst>
+                        <a:ext uri="{28A0092B-C50C-407E-A947-70E740481C1C}">
+                          <a14:useLocalDpi xmlns:a14="http://schemas.microsoft.com/office/drawing/2010/main" val="0"/>
+                        </a:ext>
+                      </a:extLst>
+                    </a:blip>
+                    <a:stretch>
+                      <a:fillRect/>
+                    </a:stretch>
+                  </pic:blipFill>
+                  <pic:spPr>
+                    <a:xfrm>
+                      <a:off x="0" y="0"/>
+                      <a:ext cx="5943600" cy="1755775"/>
+                    </a:xfrm>
+                    <a:prstGeom prst="rect">
+                      <a:avLst/>
+                    </a:prstGeom>
+                    <a:ln>
+                      <a:noFill/>
+                    </a:ln>
+                    <a:effectLst>
+                      <a:outerShdw blurRad="292100" dist="139700" dir="2700000" algn="tl" rotWithShape="0">
+                        <a:srgbClr val="333333">
+                          <a:alpha val="65000"/>
+                        </a:srgbClr>
+                      </a:outerShdw>
+                    </a:effectLst>
+                  </pic:spPr>
+                </pic:pic>
+              </a:graphicData>
+            </a:graphic>
+          </wp:inline>
+        </w:drawing>
+      </w:r>
+    </w:p>
+    <w:p>
+      <w:pPr>
+        <w:rPr>
+          <w:rFonts w:cstheme="minorHAnsi"/>
+          <w:noProof/>
+          <w:sz w:val="24"/>
+          <w:szCs w:val="24"/>
+        </w:rPr>
+      </w:pPr>
+      <w:r>
+        <w:rPr>
+          <w:rFonts w:cstheme="minorHAnsi"/>
+          <w:noProof/>
+          <w:sz w:val="24"/>
+          <w:szCs w:val="24"/>
+        </w:rPr>
+        <w:t xml:space="preserve">Your personalized list is a list of movies recommended by employees. The employees generate the lists based on your previous rental history. </w:t>
+      </w:r>
+      <w:r>
+        <w:rPr>
+          <w:rFonts w:cstheme="minorHAnsi"/>
+          <w:noProof/>
+          <w:sz w:val="24"/>
+          <w:szCs w:val="24"/>
+        </w:rPr>
+        <w:t>If it’s seen that you watch a lot of a certain genre, it will recommend movies based on that genre.</w:t>
+      </w:r>
+    </w:p>
+    <w:p>
+      <w:pPr>
+        <w:rPr>
+          <w:rFonts w:cstheme="minorHAnsi"/>
+          <w:sz w:val="48"/>
+          <w:szCs w:val="48"/>
+        </w:rPr>
+      </w:pPr>
+    </w:p>
+    <w:p>
+      <w:pPr>
+        <w:rPr>
+          <w:rFonts w:cstheme="minorHAnsi"/>
+          <w:sz w:val="40"/>
+          <w:szCs w:val="40"/>
+          <w:u w:val="single"/>
+        </w:rPr>
+      </w:pPr>
+      <w:r>
+        <w:rPr>
+          <w:rFonts w:cstheme="minorHAnsi"/>
+          <w:sz w:val="40"/>
+          <w:szCs w:val="40"/>
+          <w:u w:val="single"/>
+        </w:rPr>
+        <w:t>2.</w:t>
+      </w:r>
+      <w:r>
+        <w:rPr>
+          <w:rFonts w:cstheme="minorHAnsi"/>
+          <w:sz w:val="40"/>
+          <w:szCs w:val="40"/>
+          <w:u w:val="single"/>
+        </w:rPr>
+        <w:t>4</w:t>
+      </w:r>
+      <w:r>
+        <w:rPr>
+          <w:rFonts w:cstheme="minorHAnsi"/>
+          <w:sz w:val="40"/>
+          <w:szCs w:val="40"/>
+          <w:u w:val="single"/>
+        </w:rPr>
+        <w:t xml:space="preserve"> </w:t>
+      </w:r>
+      <w:r>
+        <w:rPr>
+          <w:rFonts w:cstheme="minorHAnsi"/>
+          <w:sz w:val="40"/>
+          <w:szCs w:val="40"/>
+          <w:u w:val="single"/>
+        </w:rPr>
+        <w:t>Current Movies Held</w:t>
+      </w:r>
+    </w:p>
+    <w:p>
+      <w:pPr>
+        <w:rPr>
+          <w:rFonts w:cstheme="minorHAnsi"/>
+          <w:noProof/>
+          <w:sz w:val="40"/>
+          <w:szCs w:val="40"/>
+        </w:rPr>
+      </w:pPr>
+      <w:r>
+        <w:rPr>
+          <w:rFonts w:cstheme="minorHAnsi"/>
+          <w:noProof/>
+          <w:sz w:val="40"/>
+          <w:szCs w:val="40"/>
+        </w:rPr>
+        <w:drawing>
+          <wp:inline distT="0" distB="0" distL="0" distR="0">
+            <wp:extent cx="5943600" cy="1634490"/>
+            <wp:effectExtent l="152400" t="152400" r="361950" b="365760"/>
+            <wp:docPr id="78" name="Picture 78"/>
+            <wp:cNvGraphicFramePr>
+              <a:graphicFrameLocks xmlns:a="http://schemas.openxmlformats.org/drawingml/2006/main" noChangeAspect="1"/>
+            </wp:cNvGraphicFramePr>
+            <a:graphic xmlns:a="http://schemas.openxmlformats.org/drawingml/2006/main">
+              <a:graphicData uri="http://schemas.openxmlformats.org/drawingml/2006/picture">
+                <pic:pic xmlns:pic="http://schemas.openxmlformats.org/drawingml/2006/picture">
+                  <pic:nvPicPr>
+                    <pic:cNvPr id="78" name="Screen Shot 2017-05-04 at 5.42.55 AM.png"/>
+                    <pic:cNvPicPr/>
+                  </pic:nvPicPr>
+                  <pic:blipFill>
+                    <a:blip r:embed="rId14">
+                      <a:extLst>
+                        <a:ext uri="{28A0092B-C50C-407E-A947-70E740481C1C}">
+                          <a14:useLocalDpi xmlns:a14="http://schemas.microsoft.com/office/drawing/2010/main" val="0"/>
+                        </a:ext>
+                      </a:extLst>
+                    </a:blip>
+                    <a:stretch>
+                      <a:fillRect/>
+                    </a:stretch>
+                  </pic:blipFill>
+                  <pic:spPr>
+                    <a:xfrm>
+                      <a:off x="0" y="0"/>
+                      <a:ext cx="5943600" cy="1634490"/>
+                    </a:xfrm>
+                    <a:prstGeom prst="rect">
+                      <a:avLst/>
+                    </a:prstGeom>
+                    <a:ln>
+                      <a:noFill/>
+                    </a:ln>
+                    <a:effectLst>
+                      <a:outerShdw blurRad="292100" dist="139700" dir="2700000" algn="tl" rotWithShape="0">
+                        <a:srgbClr val="333333">
+                          <a:alpha val="65000"/>
+                        </a:srgbClr>
+                      </a:outerShdw>
+                    </a:effectLst>
+                  </pic:spPr>
+                </pic:pic>
+              </a:graphicData>
+            </a:graphic>
+          </wp:inline>
+        </w:drawing>
+      </w:r>
+    </w:p>
+    <w:p>
+      <w:pPr>
+        <w:rPr>
+          <w:rFonts w:cstheme="minorHAnsi"/>
+          <w:sz w:val="24"/>
+          <w:szCs w:val="24"/>
+        </w:rPr>
+      </w:pPr>
+      <w:r>
+        <w:rPr>
+          <w:rFonts w:cstheme="minorHAnsi"/>
+          <w:sz w:val="24"/>
+          <w:szCs w:val="24"/>
+        </w:rPr>
+        <w:t xml:space="preserve">Current movies held is directly related to your account type. You will be able to hold more movies as you buy the more expensive plans. A movie held is a movie that is currently being rented. </w:t>
+      </w:r>
+    </w:p>
+    <w:p>
+      <w:pPr>
+        <w:rPr>
+          <w:rFonts w:cstheme="minorHAnsi"/>
+          <w:sz w:val="24"/>
+          <w:szCs w:val="24"/>
+        </w:rPr>
+      </w:pPr>
+    </w:p>
+    <w:p>
+      <w:pPr>
+        <w:rPr>
+          <w:rFonts w:cstheme="minorHAnsi"/>
+          <w:sz w:val="24"/>
+          <w:szCs w:val="24"/>
+        </w:rPr>
+      </w:pPr>
+    </w:p>
+    <w:p>
+      <w:pPr>
+        <w:rPr>
+          <w:rFonts w:cstheme="minorHAnsi"/>
+          <w:sz w:val="40"/>
+          <w:szCs w:val="40"/>
+          <w:u w:val="single"/>
+        </w:rPr>
+      </w:pPr>
+      <w:r>
+        <w:rPr>
+          <w:rFonts w:cstheme="minorHAnsi"/>
+          <w:sz w:val="40"/>
+          <w:szCs w:val="40"/>
+          <w:u w:val="single"/>
+        </w:rPr>
+        <w:t>2.</w:t>
+      </w:r>
+      <w:r>
+        <w:rPr>
+          <w:rFonts w:cstheme="minorHAnsi"/>
+          <w:sz w:val="40"/>
+          <w:szCs w:val="40"/>
+          <w:u w:val="single"/>
+        </w:rPr>
+        <w:t>5</w:t>
+      </w:r>
+      <w:r>
+        <w:rPr>
+          <w:rFonts w:cstheme="minorHAnsi"/>
+          <w:sz w:val="40"/>
+          <w:szCs w:val="40"/>
+          <w:u w:val="single"/>
+        </w:rPr>
+        <w:t xml:space="preserve"> </w:t>
+      </w:r>
+      <w:r>
+        <w:rPr>
+          <w:rFonts w:cstheme="minorHAnsi"/>
+          <w:sz w:val="40"/>
+          <w:szCs w:val="40"/>
+          <w:u w:val="single"/>
+        </w:rPr>
+        <w:t>Rate Your Movies</w:t>
+      </w:r>
+    </w:p>
+    <w:p>
+      <w:pPr>
+        <w:rPr>
+          <w:rFonts w:cstheme="minorHAnsi"/>
+          <w:noProof/>
+          <w:sz w:val="40"/>
+          <w:szCs w:val="40"/>
+        </w:rPr>
+      </w:pPr>
+      <w:r>
+        <w:rPr>
+          <w:rFonts w:cstheme="minorHAnsi"/>
+          <w:noProof/>
+          <w:sz w:val="40"/>
+          <w:szCs w:val="40"/>
+        </w:rPr>
+        <w:drawing>
+          <wp:inline distT="0" distB="0" distL="0" distR="0" wp14:anchorId="13CD9768" wp14:editId="513626A7">
+            <wp:extent cx="5943600" cy="1884045"/>
+            <wp:effectExtent l="152400" t="152400" r="361950" b="363855"/>
+            <wp:docPr id="69" name="Picture 69"/>
+            <wp:cNvGraphicFramePr>
+              <a:graphicFrameLocks xmlns:a="http://schemas.openxmlformats.org/drawingml/2006/main" noChangeAspect="1"/>
+            </wp:cNvGraphicFramePr>
+            <a:graphic xmlns:a="http://schemas.openxmlformats.org/drawingml/2006/main">
+              <a:graphicData uri="http://schemas.openxmlformats.org/drawingml/2006/picture">
+                <pic:pic xmlns:pic="http://schemas.openxmlformats.org/drawingml/2006/picture">
+                  <pic:nvPicPr>
+                    <pic:cNvPr id="69" name="Screen Shot 2017-05-04 at 5.42.30 AM.png"/>
+                    <pic:cNvPicPr/>
+                  </pic:nvPicPr>
+                  <pic:blipFill>
+                    <a:blip r:embed="rId12">
+                      <a:extLst>
+                        <a:ext uri="{28A0092B-C50C-407E-A947-70E740481C1C}">
+                          <a14:useLocalDpi xmlns:a14="http://schemas.microsoft.com/office/drawing/2010/main" val="0"/>
+                        </a:ext>
+                      </a:extLst>
+                    </a:blip>
+                    <a:stretch>
+                      <a:fillRect/>
+                    </a:stretch>
+                  </pic:blipFill>
+                  <pic:spPr>
+                    <a:xfrm>
+                      <a:off x="0" y="0"/>
+                      <a:ext cx="5943600" cy="1884045"/>
+                    </a:xfrm>
+                    <a:prstGeom prst="rect">
+                      <a:avLst/>
+                    </a:prstGeom>
+                    <a:ln>
+                      <a:noFill/>
+                    </a:ln>
+                    <a:effectLst>
+                      <a:outerShdw blurRad="292100" dist="139700" dir="2700000" algn="tl" rotWithShape="0">
+                        <a:srgbClr val="333333">
+                          <a:alpha val="65000"/>
+                        </a:srgbClr>
+                      </a:outerShdw>
+                    </a:effectLst>
+                  </pic:spPr>
+                </pic:pic>
+              </a:graphicData>
+            </a:graphic>
+          </wp:inline>
+        </w:drawing>
+      </w:r>
+    </w:p>
+    <w:p>
+      <w:pPr>
+        <w:rPr>
+          <w:rFonts w:cstheme="minorHAnsi"/>
+          <w:sz w:val="24"/>
+          <w:szCs w:val="24"/>
+        </w:rPr>
+      </w:pPr>
+      <w:r>
+        <w:rPr>
+          <w:rFonts w:cstheme="minorHAnsi"/>
+          <w:sz w:val="24"/>
+          <w:szCs w:val="24"/>
+        </w:rPr>
+        <w:t>Order History and Rate Your Movies is the same page that serves two purposes. Rate your movies provides a list of movies that you previously rented and allows you to rate that movie from 1 to 5.</w:t>
+      </w:r>
+    </w:p>
+    <w:p>
+      <w:pPr>
+        <w:rPr>
+          <w:rFonts w:cstheme="minorHAnsi"/>
+          <w:sz w:val="40"/>
+          <w:szCs w:val="40"/>
+          <w:u w:val="single"/>
+        </w:rPr>
+      </w:pPr>
+    </w:p>
+    <w:p>
+      <w:pPr>
+        <w:rPr>
+          <w:rFonts w:cstheme="minorHAnsi"/>
+          <w:noProof/>
+          <w:sz w:val="40"/>
+          <w:szCs w:val="40"/>
+        </w:rPr>
+      </w:pPr>
+      <w:r>
+        <w:rPr>
+          <w:rFonts w:cstheme="minorHAnsi"/>
+          <w:sz w:val="40"/>
+          <w:szCs w:val="40"/>
+          <w:u w:val="single"/>
+        </w:rPr>
+        <w:t>2.</w:t>
+      </w:r>
+      <w:r>
+        <w:rPr>
+          <w:rFonts w:cstheme="minorHAnsi"/>
+          <w:sz w:val="40"/>
+          <w:szCs w:val="40"/>
+          <w:u w:val="single"/>
+        </w:rPr>
+        <w:t>6</w:t>
+      </w:r>
+      <w:r>
+        <w:rPr>
+          <w:rFonts w:cstheme="minorHAnsi"/>
+          <w:sz w:val="40"/>
+          <w:szCs w:val="40"/>
+          <w:u w:val="single"/>
+        </w:rPr>
+        <w:t xml:space="preserve"> </w:t>
+      </w:r>
+      <w:r>
+        <w:rPr>
+          <w:rFonts w:cstheme="minorHAnsi"/>
+          <w:sz w:val="40"/>
+          <w:szCs w:val="40"/>
+          <w:u w:val="single"/>
+        </w:rPr>
+        <w:t>Logout</w:t>
+      </w:r>
+    </w:p>
+    <w:p>
+      <w:pPr>
+        <w:rPr>
+          <w:rFonts w:cstheme="minorHAnsi"/>
+          <w:noProof/>
+          <w:sz w:val="40"/>
+          <w:szCs w:val="40"/>
+        </w:rPr>
+      </w:pPr>
+      <w:r>
+        <w:rPr>
+          <w:rFonts w:cstheme="minorHAnsi"/>
+          <w:sz w:val="24"/>
+          <w:szCs w:val="24"/>
+        </w:rPr>
+        <w:t>Clicking “Logout” will log you out of your account and take you back to the Login screen.</w:t>
+      </w:r>
+    </w:p>
+    <w:p>
+      <w:pPr>
+        <w:rPr>
+          <w:rFonts w:cstheme="minorHAnsi"/>
+          <w:noProof/>
+          <w:sz w:val="40"/>
+          <w:szCs w:val="40"/>
+        </w:rPr>
+      </w:pPr>
+    </w:p>
+    <w:p>
+      <w:pPr>
+        <w:rPr>
+          <w:rFonts w:cstheme="minorHAnsi"/>
+          <w:sz w:val="48"/>
+          <w:szCs w:val="48"/>
+        </w:rPr>
+      </w:pPr>
     </w:p>
     <w:p>
       <w:pPr>
@@ -1427,6 +3062,7 @@
         <w:rPr>
           <w:noProof/>
         </w:rPr>
+        <w:lastRenderedPageBreak/>
         <mc:AlternateContent>
           <mc:Choice Requires="wps">
             <w:drawing>
@@ -1490,7 +3126,7 @@
           </mc:Choice>
           <mc:Fallback>
             <w:pict>
-              <v:line w14:anchorId="282D0DA0" id="Straight Connector 10" o:spid="_x0000_s1026" style="position:absolute;z-index:251665408;visibility:visible;mso-wrap-style:square;mso-width-percent:0;mso-height-percent:0;mso-wrap-distance-left:9pt;mso-wrap-distance-top:0;mso-wrap-distance-right:9pt;mso-wrap-distance-bottom:0;mso-position-horizontal:left;mso-position-horizontal-relative:margin;mso-position-vertical:absolute;mso-position-vertical-relative:text;mso-width-percent:0;mso-height-percent:0;mso-width-relative:margin;mso-height-relative:margin" from="0,37.8pt" to="460.8pt,37.8pt" o:gfxdata="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" strokecolor="#c00000" strokeweight=".5pt">
+              <v:line w14:anchorId="0D7AAC48" id="Straight Connector 10" o:spid="_x0000_s1026" style="position:absolute;z-index:251665408;visibility:visible;mso-wrap-style:square;mso-width-percent:0;mso-height-percent:0;mso-wrap-distance-left:9pt;mso-wrap-distance-top:0;mso-wrap-distance-right:9pt;mso-wrap-distance-bottom:0;mso-position-horizontal:left;mso-position-horizontal-relative:margin;mso-position-vertical:absolute;mso-position-vertical-relative:text;mso-width-percent:0;mso-height-percent:0;mso-width-relative:margin;mso-height-relative:margin" from="0,37.8pt" to="460.8pt,37.8pt" o:gfxdata="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" strokecolor="#c00000" strokeweight=".5pt">
                 <v:stroke joinstyle="miter"/>
                 <w10:wrap anchorx="margin"/>
               </v:line>
@@ -1526,7 +3162,7 @@
                     <pic:cNvPicPr/>
                   </pic:nvPicPr>
                   <pic:blipFill rotWithShape="1">
-                    <a:blip r:embed="rId10">
+                    <a:blip r:embed="rId15">
                       <a:extLst>
                         <a:ext uri="{28A0092B-C50C-407E-A947-70E740481C1C}">
                           <a14:useLocalDpi xmlns:a14="http://schemas.microsoft.com/office/drawing/2010/main" val="0"/>
@@ -1619,7 +3255,7 @@
         <w:pStyle w:val="ListParagraph"/>
         <w:numPr>
           <w:ilvl w:val="0"/>
-          <w:numId w:val="4"/>
+          <w:numId w:val="8"/>
         </w:numPr>
         <w:rPr>
           <w:rFonts w:cstheme="minorHAnsi"/>
@@ -1641,7 +3277,7 @@
         <w:pStyle w:val="ListParagraph"/>
         <w:numPr>
           <w:ilvl w:val="0"/>
-          <w:numId w:val="4"/>
+          <w:numId w:val="8"/>
         </w:numPr>
         <w:rPr>
           <w:rFonts w:cstheme="minorHAnsi"/>
@@ -1663,7 +3299,7 @@
         <w:pStyle w:val="ListParagraph"/>
         <w:numPr>
           <w:ilvl w:val="0"/>
-          <w:numId w:val="4"/>
+          <w:numId w:val="8"/>
         </w:numPr>
         <w:rPr>
           <w:rFonts w:cstheme="minorHAnsi"/>
@@ -1685,7 +3321,7 @@
         <w:pStyle w:val="ListParagraph"/>
         <w:numPr>
           <w:ilvl w:val="0"/>
-          <w:numId w:val="4"/>
+          <w:numId w:val="8"/>
         </w:numPr>
         <w:rPr>
           <w:rFonts w:cstheme="minorHAnsi"/>
@@ -1707,7 +3343,7 @@
         <w:pStyle w:val="ListParagraph"/>
         <w:numPr>
           <w:ilvl w:val="0"/>
-          <w:numId w:val="4"/>
+          <w:numId w:val="8"/>
         </w:numPr>
         <w:rPr>
           <w:rFonts w:cstheme="minorHAnsi"/>
@@ -1729,7 +3365,7 @@
         <w:pStyle w:val="ListParagraph"/>
         <w:numPr>
           <w:ilvl w:val="0"/>
-          <w:numId w:val="4"/>
+          <w:numId w:val="8"/>
         </w:numPr>
         <w:rPr>
           <w:rFonts w:cstheme="minorHAnsi"/>
@@ -1751,7 +3387,7 @@
         <w:pStyle w:val="ListParagraph"/>
         <w:numPr>
           <w:ilvl w:val="0"/>
-          <w:numId w:val="4"/>
+          <w:numId w:val="8"/>
         </w:numPr>
         <w:rPr>
           <w:rFonts w:cstheme="minorHAnsi"/>
@@ -1773,7 +3409,7 @@
         <w:pStyle w:val="ListParagraph"/>
         <w:numPr>
           <w:ilvl w:val="0"/>
-          <w:numId w:val="4"/>
+          <w:numId w:val="8"/>
         </w:numPr>
         <w:rPr>
           <w:rFonts w:cstheme="minorHAnsi"/>
@@ -1795,7 +3431,7 @@
         <w:pStyle w:val="ListParagraph"/>
         <w:numPr>
           <w:ilvl w:val="0"/>
-          <w:numId w:val="4"/>
+          <w:numId w:val="8"/>
         </w:numPr>
         <w:rPr>
           <w:rFonts w:cstheme="minorHAnsi"/>
@@ -1943,7 +3579,7 @@
                     <pic:cNvPicPr/>
                   </pic:nvPicPr>
                   <pic:blipFill>
-                    <a:blip r:embed="rId11" cstate="print">
+                    <a:blip r:embed="rId16" cstate="print">
                       <a:extLst>
                         <a:ext uri="{28A0092B-C50C-407E-A947-70E740481C1C}">
                           <a14:useLocalDpi xmlns:a14="http://schemas.microsoft.com/office/drawing/2010/main" val="0"/>
@@ -2038,7 +3674,6 @@
           <w:szCs w:val="40"/>
           <w:u w:val="single"/>
         </w:rPr>
-        <w:lastRenderedPageBreak/>
         <w:t>3.2 Edit Customer</w:t>
       </w:r>
       <w:r>
@@ -2064,7 +3699,7 @@
                     <pic:cNvPicPr/>
                   </pic:nvPicPr>
                   <pic:blipFill>
-                    <a:blip r:embed="rId12">
+                    <a:blip r:embed="rId17">
                       <a:extLst>
                         <a:ext uri="{28A0092B-C50C-407E-A947-70E740481C1C}">
                           <a14:useLocalDpi xmlns:a14="http://schemas.microsoft.com/office/drawing/2010/main" val="0"/>
@@ -2115,6 +3750,7 @@
           <w:sz w:val="24"/>
           <w:szCs w:val="24"/>
         </w:rPr>
+        <w:lastRenderedPageBreak/>
         <w:t>You can edit any field that looks editable by clicking on the textbox and typing in the new value. Click on the “save” button next to the row you want to update and it will update that information for you.</w:t>
       </w:r>
     </w:p>
@@ -2186,7 +3822,7 @@
                     <pic:cNvPicPr/>
                   </pic:nvPicPr>
                   <pic:blipFill>
-                    <a:blip r:embed="rId13">
+                    <a:blip r:embed="rId18">
                       <a:extLst>
                         <a:ext uri="{28A0092B-C50C-407E-A947-70E740481C1C}">
                           <a14:useLocalDpi xmlns:a14="http://schemas.microsoft.com/office/drawing/2010/main" val="0"/>
@@ -2265,7 +3901,6 @@
           <w:szCs w:val="40"/>
           <w:u w:val="single"/>
         </w:rPr>
-        <w:lastRenderedPageBreak/>
         <w:t>3.4 Produce Customer Mailing List</w:t>
       </w:r>
     </w:p>
@@ -2300,7 +3935,7 @@
                     <pic:cNvPicPr/>
                   </pic:nvPicPr>
                   <pic:blipFill>
-                    <a:blip r:embed="rId14">
+                    <a:blip r:embed="rId19">
                       <a:extLst>
                         <a:ext uri="{28A0092B-C50C-407E-A947-70E740481C1C}">
                           <a14:useLocalDpi xmlns:a14="http://schemas.microsoft.com/office/drawing/2010/main" val="0"/>
@@ -2423,7 +4058,39 @@
           <w:sz w:val="24"/>
           <w:szCs w:val="24"/>
         </w:rPr>
-        <w:t>To get a list of movie suggestions for a particular customer, all you have to do is type in their Customer Id number and it will generate a list of suggestions based on the genre type</w:t>
+        <w:t xml:space="preserve">To get a list of movie suggestions for a </w:t>
+      </w:r>
+      <w:r>
+        <w:rPr>
+          <w:rFonts w:cstheme="minorHAnsi"/>
+          <w:sz w:val="24"/>
+          <w:szCs w:val="24"/>
+        </w:rPr>
+        <w:t>customer</w:t>
+      </w:r>
+      <w:r>
+        <w:rPr>
+          <w:rFonts w:cstheme="minorHAnsi"/>
+          <w:sz w:val="24"/>
+          <w:szCs w:val="24"/>
+        </w:rPr>
+        <w:t xml:space="preserve">, all you </w:t>
+      </w:r>
+      <w:r>
+        <w:rPr>
+          <w:rFonts w:cstheme="minorHAnsi"/>
+          <w:sz w:val="24"/>
+          <w:szCs w:val="24"/>
+        </w:rPr>
+        <w:t>should</w:t>
+      </w:r>
+      <w:r>
+        <w:rPr>
+          <w:rFonts w:cstheme="minorHAnsi"/>
+          <w:sz w:val="24"/>
+          <w:szCs w:val="24"/>
+        </w:rPr>
+        <w:t xml:space="preserve"> do is type in their Customer Id number and it will generate a list of suggestions based on the genre type</w:t>
       </w:r>
       <w:r>
         <w:rPr>
@@ -2522,7 +4189,7 @@
                     <pic:cNvPicPr/>
                   </pic:nvPicPr>
                   <pic:blipFill rotWithShape="1">
-                    <a:blip r:embed="rId15">
+                    <a:blip r:embed="rId20">
                       <a:extLst>
                         <a:ext uri="{28A0092B-C50C-407E-A947-70E740481C1C}">
                           <a14:useLocalDpi xmlns:a14="http://schemas.microsoft.com/office/drawing/2010/main" val="0"/>
@@ -2577,72 +4244,112 @@
           <w:sz w:val="24"/>
           <w:szCs w:val="24"/>
         </w:rPr>
+        <w:t>As a customer representative, you can record orders for customers by entering information in the following fields</w:t>
+      </w:r>
+      <w:r>
+        <w:rPr>
+          <w:rFonts w:cstheme="minorHAnsi"/>
+          <w:sz w:val="24"/>
+          <w:szCs w:val="24"/>
+        </w:rPr>
+        <w:t>.</w:t>
+      </w:r>
+      <w:r>
+        <w:rPr>
+          <w:rFonts w:cstheme="minorHAnsi"/>
+          <w:sz w:val="24"/>
+          <w:szCs w:val="24"/>
+        </w:rPr>
+        <w:t xml:space="preserve"> </w:t>
+      </w:r>
+    </w:p>
+    <w:p>
+      <w:pPr>
+        <w:rPr>
+          <w:rFonts w:cstheme="minorHAnsi"/>
+          <w:sz w:val="40"/>
+          <w:szCs w:val="40"/>
+          <w:u w:val="single"/>
+        </w:rPr>
+      </w:pPr>
+    </w:p>
+    <w:p>
+      <w:pPr>
+        <w:rPr>
+          <w:rFonts w:cstheme="minorHAnsi"/>
+          <w:sz w:val="40"/>
+          <w:szCs w:val="40"/>
+          <w:u w:val="single"/>
+        </w:rPr>
+      </w:pPr>
+    </w:p>
+    <w:p>
+      <w:pPr>
+        <w:rPr>
+          <w:rFonts w:cstheme="minorHAnsi"/>
+          <w:sz w:val="40"/>
+          <w:szCs w:val="40"/>
+          <w:u w:val="single"/>
+        </w:rPr>
+      </w:pPr>
+    </w:p>
+    <w:p>
+      <w:pPr>
+        <w:rPr>
+          <w:rFonts w:cstheme="minorHAnsi"/>
+          <w:sz w:val="40"/>
+          <w:szCs w:val="40"/>
+          <w:u w:val="single"/>
+        </w:rPr>
+      </w:pPr>
+    </w:p>
+    <w:p>
+      <w:pPr>
+        <w:rPr>
+          <w:rFonts w:cstheme="minorHAnsi"/>
+          <w:sz w:val="40"/>
+          <w:szCs w:val="40"/>
+          <w:u w:val="single"/>
+        </w:rPr>
+      </w:pPr>
+    </w:p>
+    <w:p>
+      <w:pPr>
+        <w:rPr>
+          <w:rFonts w:cstheme="minorHAnsi"/>
+          <w:sz w:val="40"/>
+          <w:szCs w:val="40"/>
+          <w:u w:val="single"/>
+        </w:rPr>
+      </w:pPr>
+      <w:r>
+        <w:rPr>
+          <w:rFonts w:cstheme="minorHAnsi"/>
+          <w:sz w:val="40"/>
+          <w:szCs w:val="40"/>
+          <w:u w:val="single"/>
+        </w:rPr>
         <w:lastRenderedPageBreak/>
-        <w:t>As a customer representative, you can record orders for customers by entering information in the following fields</w:t>
-      </w:r>
-      <w:r>
-        <w:rPr>
-          <w:rFonts w:cstheme="minorHAnsi"/>
-          <w:sz w:val="24"/>
-          <w:szCs w:val="24"/>
-        </w:rPr>
-        <w:t>.</w:t>
-      </w:r>
-      <w:r>
-        <w:rPr>
-          <w:rFonts w:cstheme="minorHAnsi"/>
-          <w:sz w:val="24"/>
-          <w:szCs w:val="24"/>
+        <w:t>3.</w:t>
+      </w:r>
+      <w:r>
+        <w:rPr>
+          <w:rFonts w:cstheme="minorHAnsi"/>
+          <w:sz w:val="40"/>
+          <w:szCs w:val="40"/>
+          <w:u w:val="single"/>
+        </w:rPr>
+        <w:t>7</w:t>
+      </w:r>
+      <w:r>
+        <w:rPr>
+          <w:rFonts w:cstheme="minorHAnsi"/>
+          <w:sz w:val="40"/>
+          <w:szCs w:val="40"/>
+          <w:u w:val="single"/>
         </w:rPr>
         <w:t xml:space="preserve"> </w:t>
       </w:r>
-    </w:p>
-    <w:p>
-      <w:pPr>
-        <w:rPr>
-          <w:rFonts w:cstheme="minorHAnsi"/>
-          <w:sz w:val="40"/>
-          <w:szCs w:val="40"/>
-          <w:u w:val="single"/>
-        </w:rPr>
-      </w:pPr>
-    </w:p>
-    <w:p>
-      <w:pPr>
-        <w:rPr>
-          <w:rFonts w:cstheme="minorHAnsi"/>
-          <w:sz w:val="40"/>
-          <w:szCs w:val="40"/>
-          <w:u w:val="single"/>
-        </w:rPr>
-      </w:pPr>
-      <w:r>
-        <w:rPr>
-          <w:rFonts w:cstheme="minorHAnsi"/>
-          <w:sz w:val="40"/>
-          <w:szCs w:val="40"/>
-          <w:u w:val="single"/>
-        </w:rPr>
-        <w:t>3.</w:t>
-      </w:r>
-      <w:r>
-        <w:rPr>
-          <w:rFonts w:cstheme="minorHAnsi"/>
-          <w:sz w:val="40"/>
-          <w:szCs w:val="40"/>
-          <w:u w:val="single"/>
-        </w:rPr>
-        <w:t>7</w:t>
-      </w:r>
-      <w:r>
-        <w:rPr>
-          <w:rFonts w:cstheme="minorHAnsi"/>
-          <w:sz w:val="40"/>
-          <w:szCs w:val="40"/>
-          <w:u w:val="single"/>
-        </w:rPr>
-        <w:t xml:space="preserve"> </w:t>
-      </w:r>
       <w:r>
         <w:rPr>
           <w:rFonts w:cstheme="minorHAnsi"/>
@@ -2652,16 +4359,6 @@
         </w:rPr>
         <w:t>View Employees</w:t>
       </w:r>
-    </w:p>
-    <w:p>
-      <w:pPr>
-        <w:rPr>
-          <w:rFonts w:cstheme="minorHAnsi"/>
-          <w:sz w:val="40"/>
-          <w:szCs w:val="40"/>
-          <w:u w:val="single"/>
-        </w:rPr>
-      </w:pPr>
     </w:p>
     <w:p>
       <w:pPr>
@@ -2694,7 +4391,7 @@
                     <pic:cNvPicPr/>
                   </pic:nvPicPr>
                   <pic:blipFill>
-                    <a:blip r:embed="rId16">
+                    <a:blip r:embed="rId21">
                       <a:extLst>
                         <a:ext uri="{28A0092B-C50C-407E-A947-70E740481C1C}">
                           <a14:useLocalDpi xmlns:a14="http://schemas.microsoft.com/office/drawing/2010/main" val="0"/>
@@ -2798,7 +4495,25 @@
           <w:szCs w:val="40"/>
           <w:u w:val="single"/>
         </w:rPr>
-        <w:t xml:space="preserve">3.7 View </w:t>
+        <w:t>3.</w:t>
+      </w:r>
+      <w:r>
+        <w:rPr>
+          <w:rFonts w:cstheme="minorHAnsi"/>
+          <w:sz w:val="40"/>
+          <w:szCs w:val="40"/>
+          <w:u w:val="single"/>
+        </w:rPr>
+        <w:t>8</w:t>
+      </w:r>
+      <w:r>
+        <w:rPr>
+          <w:rFonts w:cstheme="minorHAnsi"/>
+          <w:sz w:val="40"/>
+          <w:szCs w:val="40"/>
+          <w:u w:val="single"/>
+        </w:rPr>
+        <w:t xml:space="preserve"> View </w:t>
       </w:r>
       <w:r>
         <w:rPr>
@@ -2842,7 +4557,7 @@
                     <pic:cNvPicPr/>
                   </pic:nvPicPr>
                   <pic:blipFill>
-                    <a:blip r:embed="rId17">
+                    <a:blip r:embed="rId22">
                       <a:extLst>
                         <a:ext uri="{28A0092B-C50C-407E-A947-70E740481C1C}">
                           <a14:useLocalDpi xmlns:a14="http://schemas.microsoft.com/office/drawing/2010/main" val="0"/>
@@ -2921,7 +4636,6 @@
           <w:szCs w:val="40"/>
           <w:u w:val="single"/>
         </w:rPr>
-        <w:lastRenderedPageBreak/>
         <w:t>3.</w:t>
       </w:r>
       <w:r>
@@ -2931,7 +4645,7 @@
           <w:szCs w:val="40"/>
           <w:u w:val="single"/>
         </w:rPr>
-        <w:t>8</w:t>
+        <w:t>9</w:t>
       </w:r>
       <w:r>
         <w:rPr>
@@ -3054,7 +4768,7 @@
                     <pic:cNvPicPr/>
                   </pic:nvPicPr>
                   <pic:blipFill>
-                    <a:blip r:embed="rId18">
+                    <a:blip r:embed="rId23">
                       <a:extLst>
                         <a:ext uri="{28A0092B-C50C-407E-A947-70E740481C1C}">
                           <a14:useLocalDpi xmlns:a14="http://schemas.microsoft.com/office/drawing/2010/main" val="0"/>
@@ -3163,7 +4877,7 @@
           </mc:Choice>
           <mc:Fallback>
             <w:pict>
-              <v:line w14:anchorId="70BE43BC" id="Straight Connector 23" o:spid="_x0000_s1026" style="position:absolute;z-index:251669504;visibility:visible;mso-wrap-style:square;mso-width-percent:0;mso-height-percent:0;mso-wrap-distance-left:9pt;mso-wrap-distance-top:0;mso-wrap-distance-right:9pt;mso-wrap-distance-bottom:0;mso-position-horizontal:absolute;mso-position-horizontal-relative:margin;mso-position-vertical:absolute;mso-position-vertical-relative:text;mso-width-percent:0;mso-height-percent:0;mso-width-relative:margin;mso-height-relative:margin" from="13.8pt,38.4pt" to="474.6pt,38.4pt" o:gfxdata="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" strokecolor="#c00000" strokeweight=".5pt">
+              <v:line w14:anchorId="199D7A10" id="Straight Connector 23" o:spid="_x0000_s1026" style="position:absolute;z-index:251669504;visibility:visible;mso-wrap-style:square;mso-width-percent:0;mso-height-percent:0;mso-wrap-distance-left:9pt;mso-wrap-distance-top:0;mso-wrap-distance-right:9pt;mso-wrap-distance-bottom:0;mso-position-horizontal:absolute;mso-position-horizontal-relative:margin;mso-position-vertical:absolute;mso-position-vertical-relative:text;mso-width-percent:0;mso-height-percent:0;mso-width-relative:margin;mso-height-relative:margin" from="13.8pt,38.4pt" to="474.6pt,38.4pt" o:gfxdata="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" strokecolor="#c00000" strokeweight=".5pt">
                 <v:stroke joinstyle="miter"/>
                 <w10:wrap anchorx="margin"/>
               </v:line>
@@ -3218,7 +4932,7 @@
         <w:pStyle w:val="ListParagraph"/>
         <w:numPr>
           <w:ilvl w:val="0"/>
-          <w:numId w:val="5"/>
+          <w:numId w:val="9"/>
         </w:numPr>
         <w:rPr>
           <w:rFonts w:cstheme="minorHAnsi"/>
@@ -3248,7 +4962,7 @@
         <w:pStyle w:val="ListParagraph"/>
         <w:numPr>
           <w:ilvl w:val="0"/>
-          <w:numId w:val="5"/>
+          <w:numId w:val="9"/>
         </w:numPr>
         <w:rPr>
           <w:rFonts w:cstheme="minorHAnsi"/>
@@ -3278,7 +4992,7 @@
         <w:pStyle w:val="ListParagraph"/>
         <w:numPr>
           <w:ilvl w:val="0"/>
-          <w:numId w:val="5"/>
+          <w:numId w:val="9"/>
         </w:numPr>
         <w:rPr>
           <w:rFonts w:cstheme="minorHAnsi"/>
@@ -3300,7 +5014,7 @@
         <w:pStyle w:val="ListParagraph"/>
         <w:numPr>
           <w:ilvl w:val="0"/>
-          <w:numId w:val="5"/>
+          <w:numId w:val="9"/>
         </w:numPr>
         <w:rPr>
           <w:rFonts w:cstheme="minorHAnsi"/>
@@ -3322,7 +5036,7 @@
         <w:pStyle w:val="ListParagraph"/>
         <w:numPr>
           <w:ilvl w:val="0"/>
-          <w:numId w:val="5"/>
+          <w:numId w:val="9"/>
         </w:numPr>
         <w:rPr>
           <w:rFonts w:cstheme="minorHAnsi"/>
@@ -3344,7 +5058,7 @@
         <w:pStyle w:val="ListParagraph"/>
         <w:numPr>
           <w:ilvl w:val="0"/>
-          <w:numId w:val="5"/>
+          <w:numId w:val="9"/>
         </w:numPr>
         <w:rPr>
           <w:rFonts w:cstheme="minorHAnsi"/>
@@ -3366,7 +5080,7 @@
         <w:pStyle w:val="ListParagraph"/>
         <w:numPr>
           <w:ilvl w:val="0"/>
-          <w:numId w:val="5"/>
+          <w:numId w:val="9"/>
         </w:numPr>
         <w:rPr>
           <w:rFonts w:cstheme="minorHAnsi"/>
@@ -3388,7 +5102,7 @@
         <w:pStyle w:val="ListParagraph"/>
         <w:numPr>
           <w:ilvl w:val="0"/>
-          <w:numId w:val="5"/>
+          <w:numId w:val="9"/>
         </w:numPr>
         <w:rPr>
           <w:rFonts w:cstheme="minorHAnsi"/>
@@ -3410,7 +5124,7 @@
         <w:pStyle w:val="ListParagraph"/>
         <w:numPr>
           <w:ilvl w:val="0"/>
-          <w:numId w:val="5"/>
+          <w:numId w:val="9"/>
         </w:numPr>
         <w:rPr>
           <w:rFonts w:cstheme="minorHAnsi"/>
@@ -3432,7 +5146,7 @@
         <w:pStyle w:val="ListParagraph"/>
         <w:numPr>
           <w:ilvl w:val="0"/>
-          <w:numId w:val="5"/>
+          <w:numId w:val="9"/>
         </w:numPr>
         <w:rPr>
           <w:rFonts w:cstheme="minorHAnsi"/>
@@ -3454,7 +5168,7 @@
         <w:pStyle w:val="ListParagraph"/>
         <w:numPr>
           <w:ilvl w:val="0"/>
-          <w:numId w:val="5"/>
+          <w:numId w:val="9"/>
         </w:numPr>
         <w:rPr>
           <w:rFonts w:cstheme="minorHAnsi"/>
@@ -3468,7 +5182,6 @@
           <w:sz w:val="24"/>
           <w:szCs w:val="24"/>
         </w:rPr>
-        <w:lastRenderedPageBreak/>
         <w:t>All Available Movie Listings</w:t>
       </w:r>
     </w:p>
@@ -3477,7 +5190,7 @@
         <w:pStyle w:val="ListParagraph"/>
         <w:numPr>
           <w:ilvl w:val="0"/>
-          <w:numId w:val="5"/>
+          <w:numId w:val="9"/>
         </w:numPr>
         <w:rPr>
           <w:rFonts w:cstheme="minorHAnsi"/>
@@ -3499,7 +5212,7 @@
         <w:pStyle w:val="ListParagraph"/>
         <w:numPr>
           <w:ilvl w:val="0"/>
-          <w:numId w:val="5"/>
+          <w:numId w:val="9"/>
         </w:numPr>
         <w:rPr>
           <w:rFonts w:cstheme="minorHAnsi"/>
@@ -3517,6 +5230,26 @@
       </w:r>
     </w:p>
     <w:p/>
+    <w:p>
+      <w:pPr>
+        <w:rPr>
+          <w:rFonts w:cstheme="minorHAnsi"/>
+          <w:sz w:val="40"/>
+          <w:szCs w:val="40"/>
+          <w:u w:val="single"/>
+        </w:rPr>
+      </w:pPr>
+    </w:p>
+    <w:p>
+      <w:pPr>
+        <w:rPr>
+          <w:rFonts w:cstheme="minorHAnsi"/>
+          <w:sz w:val="40"/>
+          <w:szCs w:val="40"/>
+          <w:u w:val="single"/>
+        </w:rPr>
+      </w:pPr>
+    </w:p>
     <w:p>
       <w:pPr>
         <w:rPr>
@@ -3590,8 +5323,8 @@
         </w:rPr>
         <w:drawing>
           <wp:inline distT="0" distB="0" distL="0" distR="0">
-            <wp:extent cx="5943600" cy="2958465"/>
-            <wp:effectExtent l="152400" t="152400" r="361950" b="356235"/>
+            <wp:extent cx="5943600" cy="2766060"/>
+            <wp:effectExtent l="152400" t="152400" r="361950" b="358140"/>
             <wp:docPr id="24" name="Picture 24"/>
             <wp:cNvGraphicFramePr>
               <a:graphicFrameLocks xmlns:a="http://schemas.openxmlformats.org/drawingml/2006/main" noChangeAspect="1"/>
@@ -3604,7 +5337,7 @@
                     <pic:cNvPicPr/>
                   </pic:nvPicPr>
                   <pic:blipFill>
-                    <a:blip r:embed="rId19">
+                    <a:blip r:embed="rId24">
                       <a:extLst>
                         <a:ext uri="{28A0092B-C50C-407E-A947-70E740481C1C}">
                           <a14:useLocalDpi xmlns:a14="http://schemas.microsoft.com/office/drawing/2010/main" val="0"/>
@@ -3618,7 +5351,7 @@
                   <pic:spPr>
                     <a:xfrm>
                       <a:off x="0" y="0"/>
-                      <a:ext cx="5943600" cy="2958465"/>
+                      <a:ext cx="5943600" cy="2766060"/>
                     </a:xfrm>
                     <a:prstGeom prst="rect">
                       <a:avLst/>
@@ -3653,10 +5386,62 @@
       <w:r>
         <w:rPr>
           <w:rFonts w:cstheme="minorHAnsi"/>
-          <w:sz w:val="40"/>
-          <w:szCs w:val="40"/>
-          <w:u w:val="single"/>
-        </w:rPr>
+          <w:sz w:val="24"/>
+          <w:szCs w:val="24"/>
+        </w:rPr>
+        <w:t>When adding a</w:t>
+      </w:r>
+      <w:r>
+        <w:rPr>
+          <w:rFonts w:cstheme="minorHAnsi"/>
+          <w:sz w:val="24"/>
+          <w:szCs w:val="24"/>
+        </w:rPr>
+        <w:t>n employee</w:t>
+      </w:r>
+      <w:r>
+        <w:rPr>
+          <w:rFonts w:cstheme="minorHAnsi"/>
+          <w:sz w:val="24"/>
+          <w:szCs w:val="24"/>
+        </w:rPr>
+        <w:t xml:space="preserve"> to the database, you must fill out all fields appropriately. Examples are given in the placeholder text. Once you have all necessary information, click on the “Add” button and the database will be updated</w:t>
+      </w:r>
+      <w:r>
+        <w:rPr>
+          <w:rFonts w:cstheme="minorHAnsi"/>
+          <w:sz w:val="24"/>
+          <w:szCs w:val="24"/>
+        </w:rPr>
+        <w:t>.</w:t>
+      </w:r>
+    </w:p>
+    <w:p>
+      <w:pPr>
+        <w:rPr>
+          <w:rFonts w:cstheme="minorHAnsi"/>
+          <w:sz w:val="40"/>
+          <w:szCs w:val="40"/>
+          <w:u w:val="single"/>
+        </w:rPr>
+      </w:pPr>
+    </w:p>
+    <w:p>
+      <w:pPr>
+        <w:rPr>
+          <w:rFonts w:cstheme="minorHAnsi"/>
+          <w:sz w:val="24"/>
+          <w:szCs w:val="24"/>
+        </w:rPr>
+      </w:pPr>
+      <w:r>
+        <w:rPr>
+          <w:rFonts w:cstheme="minorHAnsi"/>
+          <w:sz w:val="40"/>
+          <w:szCs w:val="40"/>
+          <w:u w:val="single"/>
+        </w:rPr>
+        <w:lastRenderedPageBreak/>
         <w:t>4.</w:t>
       </w:r>
       <w:r>
@@ -3695,16 +5480,6 @@
         </w:rPr>
         <w:t xml:space="preserve"> Employees</w:t>
       </w:r>
-    </w:p>
-    <w:p>
-      <w:pPr>
-        <w:rPr>
-          <w:rFonts w:cstheme="minorHAnsi"/>
-          <w:sz w:val="40"/>
-          <w:szCs w:val="40"/>
-          <w:u w:val="single"/>
-        </w:rPr>
-      </w:pPr>
       <w:r>
         <w:rPr>
           <w:rFonts w:cstheme="minorHAnsi"/>
@@ -3728,7 +5503,7 @@
                     <pic:cNvPicPr/>
                   </pic:nvPicPr>
                   <pic:blipFill>
-                    <a:blip r:embed="rId20">
+                    <a:blip r:embed="rId25">
                       <a:extLst>
                         <a:ext uri="{28A0092B-C50C-407E-A947-70E740481C1C}">
                           <a14:useLocalDpi xmlns:a14="http://schemas.microsoft.com/office/drawing/2010/main" val="0"/>
@@ -3764,24 +5539,41 @@
           </wp:inline>
         </w:drawing>
       </w:r>
-    </w:p>
-    <w:p>
-      <w:pPr>
-        <w:rPr>
-          <w:rFonts w:cstheme="minorHAnsi"/>
-          <w:sz w:val="40"/>
-          <w:szCs w:val="40"/>
-          <w:u w:val="single"/>
-        </w:rPr>
-      </w:pPr>
-      <w:r>
-        <w:rPr>
-          <w:rFonts w:cstheme="minorHAnsi"/>
-          <w:sz w:val="40"/>
-          <w:szCs w:val="40"/>
-          <w:u w:val="single"/>
-        </w:rPr>
-        <w:lastRenderedPageBreak/>
+      <w:r>
+        <w:rPr>
+          <w:rFonts w:cstheme="minorHAnsi"/>
+          <w:sz w:val="24"/>
+          <w:szCs w:val="24"/>
+        </w:rPr>
+        <w:t>You can edit any field that looks editable by clicking on the textbox and typing in the new value. Click on the “save” button next to the row you want to update and it will update that information for you.</w:t>
+      </w:r>
+    </w:p>
+    <w:p>
+      <w:pPr>
+        <w:rPr>
+          <w:rFonts w:cstheme="minorHAnsi"/>
+          <w:sz w:val="40"/>
+          <w:szCs w:val="40"/>
+          <w:u w:val="single"/>
+        </w:rPr>
+      </w:pPr>
+    </w:p>
+    <w:p>
+      <w:pPr>
+        <w:rPr>
+          <w:rFonts w:cstheme="minorHAnsi"/>
+          <w:sz w:val="40"/>
+          <w:szCs w:val="40"/>
+          <w:u w:val="single"/>
+        </w:rPr>
+      </w:pPr>
+      <w:r>
+        <w:rPr>
+          <w:rFonts w:cstheme="minorHAnsi"/>
+          <w:sz w:val="40"/>
+          <w:szCs w:val="40"/>
+          <w:u w:val="single"/>
+        </w:rPr>
         <w:t>4.</w:t>
       </w:r>
       <w:r>
@@ -3853,7 +5645,7 @@
                     <pic:cNvPicPr/>
                   </pic:nvPicPr>
                   <pic:blipFill>
-                    <a:blip r:embed="rId21">
+                    <a:blip r:embed="rId26">
                       <a:extLst>
                         <a:ext uri="{28A0092B-C50C-407E-A947-70E740481C1C}">
                           <a14:useLocalDpi xmlns:a14="http://schemas.microsoft.com/office/drawing/2010/main" val="0"/>
@@ -3894,18 +5686,121 @@
       <w:pPr>
         <w:rPr>
           <w:rFonts w:cstheme="minorHAnsi"/>
-          <w:sz w:val="40"/>
-          <w:szCs w:val="40"/>
-          <w:u w:val="single"/>
-        </w:rPr>
-      </w:pPr>
-      <w:r>
-        <w:rPr>
-          <w:rFonts w:cstheme="minorHAnsi"/>
-          <w:sz w:val="40"/>
-          <w:szCs w:val="40"/>
-          <w:u w:val="single"/>
-        </w:rPr>
+          <w:sz w:val="24"/>
+          <w:szCs w:val="24"/>
+        </w:rPr>
+      </w:pPr>
+      <w:r>
+        <w:rPr>
+          <w:rFonts w:cstheme="minorHAnsi"/>
+          <w:sz w:val="24"/>
+          <w:szCs w:val="24"/>
+        </w:rPr>
+        <w:t>It is simple to delete a</w:t>
+      </w:r>
+      <w:r>
+        <w:rPr>
+          <w:rFonts w:cstheme="minorHAnsi"/>
+          <w:sz w:val="24"/>
+          <w:szCs w:val="24"/>
+        </w:rPr>
+        <w:t>n employee</w:t>
+      </w:r>
+      <w:r>
+        <w:rPr>
+          <w:rFonts w:cstheme="minorHAnsi"/>
+          <w:sz w:val="24"/>
+          <w:szCs w:val="24"/>
+        </w:rPr>
+        <w:t>. To delete a</w:t>
+      </w:r>
+      <w:r>
+        <w:rPr>
+          <w:rFonts w:cstheme="minorHAnsi"/>
+          <w:sz w:val="24"/>
+          <w:szCs w:val="24"/>
+        </w:rPr>
+        <w:t>n employee</w:t>
+      </w:r>
+      <w:r>
+        <w:rPr>
+          <w:rFonts w:cstheme="minorHAnsi"/>
+          <w:sz w:val="24"/>
+          <w:szCs w:val="24"/>
+        </w:rPr>
+        <w:t xml:space="preserve">, </w:t>
+      </w:r>
+      <w:r>
+        <w:rPr>
+          <w:rFonts w:cstheme="minorHAnsi"/>
+          <w:sz w:val="24"/>
+          <w:szCs w:val="24"/>
+        </w:rPr>
+        <w:t xml:space="preserve">click the “x” button next to the SSN number/row of the employee you want to remove. </w:t>
+      </w:r>
+    </w:p>
+    <w:p>
+      <w:pPr>
+        <w:rPr>
+          <w:rFonts w:cstheme="minorHAnsi"/>
+          <w:sz w:val="24"/>
+          <w:szCs w:val="24"/>
+        </w:rPr>
+      </w:pPr>
+      <w:r>
+        <w:rPr>
+          <w:rFonts w:cstheme="minorHAnsi"/>
+          <w:sz w:val="24"/>
+          <w:szCs w:val="24"/>
+        </w:rPr>
+        <w:t>WARNING: THIS IS NON REV</w:t>
+      </w:r>
+      <w:bookmarkStart w:id="1" w:name="_GoBack"/>
+      <w:bookmarkEnd w:id="1"/>
+      <w:r>
+        <w:rPr>
+          <w:rFonts w:cstheme="minorHAnsi"/>
+          <w:sz w:val="24"/>
+          <w:szCs w:val="24"/>
+        </w:rPr>
+        <w:t>ERSIBLE!</w:t>
+      </w:r>
+      <w:r>
+        <w:rPr>
+          <w:rFonts w:cstheme="minorHAnsi"/>
+          <w:sz w:val="24"/>
+          <w:szCs w:val="24"/>
+        </w:rPr>
+        <w:t xml:space="preserve"> </w:t>
+      </w:r>
+    </w:p>
+    <w:p>
+      <w:pPr>
+        <w:rPr>
+          <w:rFonts w:cstheme="minorHAnsi"/>
+          <w:sz w:val="40"/>
+          <w:szCs w:val="40"/>
+          <w:u w:val="single"/>
+        </w:rPr>
+      </w:pPr>
+    </w:p>
+    <w:p>
+      <w:pPr>
+        <w:rPr>
+          <w:rFonts w:cstheme="minorHAnsi"/>
+          <w:sz w:val="40"/>
+          <w:szCs w:val="40"/>
+          <w:u w:val="single"/>
+        </w:rPr>
+      </w:pPr>
+      <w:r>
+        <w:rPr>
+          <w:rFonts w:cstheme="minorHAnsi"/>
+          <w:sz w:val="40"/>
+          <w:szCs w:val="40"/>
+          <w:u w:val="single"/>
+        </w:rPr>
+        <w:lastRenderedPageBreak/>
         <w:t>4.</w:t>
       </w:r>
       <w:r>
@@ -3968,7 +5863,7 @@
                     <pic:cNvPicPr/>
                   </pic:nvPicPr>
                   <pic:blipFill>
-                    <a:blip r:embed="rId22">
+                    <a:blip r:embed="rId27">
                       <a:extLst>
                         <a:ext uri="{28A0092B-C50C-407E-A947-70E740481C1C}">
                           <a14:useLocalDpi xmlns:a14="http://schemas.microsoft.com/office/drawing/2010/main" val="0"/>
@@ -4017,6 +5912,50 @@
       <w:r>
         <w:rPr>
           <w:rFonts w:cstheme="minorHAnsi"/>
+          <w:sz w:val="24"/>
+          <w:szCs w:val="24"/>
+        </w:rPr>
+        <w:t xml:space="preserve">When adding </w:t>
+      </w:r>
+      <w:r>
+        <w:rPr>
+          <w:rFonts w:cstheme="minorHAnsi"/>
+          <w:sz w:val="24"/>
+          <w:szCs w:val="24"/>
+        </w:rPr>
+        <w:t>a movie</w:t>
+      </w:r>
+      <w:r>
+        <w:rPr>
+          <w:rFonts w:cstheme="minorHAnsi"/>
+          <w:sz w:val="24"/>
+          <w:szCs w:val="24"/>
+        </w:rPr>
+        <w:t xml:space="preserve"> to the database, you must fill out all fields appropriately. Examples are given in the placeholder text. Once you have all necessary information, click on the “Add” button and the database will be updated.</w:t>
+      </w:r>
+    </w:p>
+    <w:p>
+      <w:pPr>
+        <w:rPr>
+          <w:rFonts w:cstheme="minorHAnsi"/>
+          <w:sz w:val="40"/>
+          <w:szCs w:val="40"/>
+          <w:u w:val="single"/>
+        </w:rPr>
+      </w:pPr>
+    </w:p>
+    <w:p>
+      <w:pPr>
+        <w:rPr>
+          <w:rFonts w:cstheme="minorHAnsi"/>
+          <w:sz w:val="40"/>
+          <w:szCs w:val="40"/>
+          <w:u w:val="single"/>
+        </w:rPr>
+      </w:pPr>
+      <w:r>
+        <w:rPr>
+          <w:rFonts w:cstheme="minorHAnsi"/>
           <w:sz w:val="40"/>
           <w:szCs w:val="40"/>
           <w:u w:val="single"/>
@@ -4085,7 +6024,6 @@
           <w:sz w:val="40"/>
           <w:szCs w:val="40"/>
         </w:rPr>
-        <w:lastRenderedPageBreak/>
         <w:drawing>
           <wp:inline distT="0" distB="0" distL="0" distR="0">
             <wp:extent cx="5943600" cy="1676400"/>
@@ -4102,7 +6040,7 @@
                     <pic:cNvPicPr/>
                   </pic:nvPicPr>
                   <pic:blipFill>
-                    <a:blip r:embed="rId23">
+                    <a:blip r:embed="rId28">
                       <a:extLst>
                         <a:ext uri="{28A0092B-C50C-407E-A947-70E740481C1C}">
                           <a14:useLocalDpi xmlns:a14="http://schemas.microsoft.com/office/drawing/2010/main" val="0"/>
@@ -4151,10 +6089,39 @@
       <w:r>
         <w:rPr>
           <w:rFonts w:cstheme="minorHAnsi"/>
-          <w:sz w:val="40"/>
-          <w:szCs w:val="40"/>
-          <w:u w:val="single"/>
-        </w:rPr>
+          <w:sz w:val="24"/>
+          <w:szCs w:val="24"/>
+        </w:rPr>
+        <w:t>To edit a movie, you MUST write the movie id of the movie you want to edit. All other fields are optional. You can update one to all five if you want.</w:t>
+      </w:r>
+    </w:p>
+    <w:p>
+      <w:pPr>
+        <w:rPr>
+          <w:rFonts w:cstheme="minorHAnsi"/>
+          <w:sz w:val="40"/>
+          <w:szCs w:val="40"/>
+          <w:u w:val="single"/>
+        </w:rPr>
+      </w:pPr>
+    </w:p>
+    <w:p>
+      <w:pPr>
+        <w:rPr>
+          <w:rFonts w:cstheme="minorHAnsi"/>
+          <w:sz w:val="40"/>
+          <w:szCs w:val="40"/>
+          <w:u w:val="single"/>
+        </w:rPr>
+      </w:pPr>
+      <w:r>
+        <w:rPr>
+          <w:rFonts w:cstheme="minorHAnsi"/>
+          <w:sz w:val="40"/>
+          <w:szCs w:val="40"/>
+          <w:u w:val="single"/>
+        </w:rPr>
+        <w:lastRenderedPageBreak/>
         <w:t>4.</w:t>
       </w:r>
       <w:r>
@@ -4212,8 +6179,8 @@
         </w:rPr>
         <w:drawing>
           <wp:inline distT="0" distB="0" distL="0" distR="0">
-            <wp:extent cx="5943600" cy="1880235"/>
-            <wp:effectExtent l="152400" t="152400" r="361950" b="367665"/>
+            <wp:extent cx="4739640" cy="1499367"/>
+            <wp:effectExtent l="152400" t="152400" r="365760" b="367665"/>
             <wp:docPr id="29" name="Picture 29"/>
             <wp:cNvGraphicFramePr>
               <a:graphicFrameLocks xmlns:a="http://schemas.openxmlformats.org/drawingml/2006/main" noChangeAspect="1"/>
@@ -4226,7 +6193,7 @@
                     <pic:cNvPicPr/>
                   </pic:nvPicPr>
                   <pic:blipFill>
-                    <a:blip r:embed="rId24">
+                    <a:blip r:embed="rId29">
                       <a:extLst>
                         <a:ext uri="{28A0092B-C50C-407E-A947-70E740481C1C}">
                           <a14:useLocalDpi xmlns:a14="http://schemas.microsoft.com/office/drawing/2010/main" val="0"/>
@@ -4240,7 +6207,7 @@
                   <pic:spPr>
                     <a:xfrm>
                       <a:off x="0" y="0"/>
-                      <a:ext cx="5943600" cy="1880235"/>
+                      <a:ext cx="4739640" cy="1499367"/>
                     </a:xfrm>
                     <a:prstGeom prst="rect">
                       <a:avLst/>
@@ -4267,6 +6234,89 @@
       <w:pPr>
         <w:rPr>
           <w:rFonts w:cstheme="minorHAnsi"/>
+          <w:sz w:val="24"/>
+          <w:szCs w:val="24"/>
+        </w:rPr>
+      </w:pPr>
+      <w:r>
+        <w:rPr>
+          <w:rFonts w:cstheme="minorHAnsi"/>
+          <w:sz w:val="24"/>
+          <w:szCs w:val="24"/>
+        </w:rPr>
+        <w:t>It is simple to delete a</w:t>
+      </w:r>
+      <w:r>
+        <w:rPr>
+          <w:rFonts w:cstheme="minorHAnsi"/>
+          <w:sz w:val="24"/>
+          <w:szCs w:val="24"/>
+        </w:rPr>
+        <w:t xml:space="preserve"> movie</w:t>
+      </w:r>
+      <w:r>
+        <w:rPr>
+          <w:rFonts w:cstheme="minorHAnsi"/>
+          <w:sz w:val="24"/>
+          <w:szCs w:val="24"/>
+        </w:rPr>
+        <w:t xml:space="preserve">. To delete a </w:t>
+      </w:r>
+      <w:r>
+        <w:rPr>
+          <w:rFonts w:cstheme="minorHAnsi"/>
+          <w:sz w:val="24"/>
+          <w:szCs w:val="24"/>
+        </w:rPr>
+        <w:t>movie</w:t>
+      </w:r>
+      <w:r>
+        <w:rPr>
+          <w:rFonts w:cstheme="minorHAnsi"/>
+          <w:sz w:val="24"/>
+          <w:szCs w:val="24"/>
+        </w:rPr>
+        <w:t xml:space="preserve">, just enter in </w:t>
+      </w:r>
+      <w:r>
+        <w:rPr>
+          <w:rFonts w:cstheme="minorHAnsi"/>
+          <w:sz w:val="24"/>
+          <w:szCs w:val="24"/>
+        </w:rPr>
+        <w:t>the movie</w:t>
+      </w:r>
+      <w:r>
+        <w:rPr>
+          <w:rFonts w:cstheme="minorHAnsi"/>
+          <w:sz w:val="24"/>
+          <w:szCs w:val="24"/>
+        </w:rPr>
+        <w:t xml:space="preserve"> Id number and click delete. T</w:t>
+      </w:r>
+      <w:r>
+        <w:rPr>
+          <w:rFonts w:cstheme="minorHAnsi"/>
+          <w:sz w:val="24"/>
+          <w:szCs w:val="24"/>
+        </w:rPr>
+        <w:t>he movie will no longer be in the database.</w:t>
+      </w:r>
+    </w:p>
+    <w:p>
+      <w:pPr>
+        <w:rPr>
+          <w:rFonts w:cstheme="minorHAnsi"/>
+          <w:sz w:val="40"/>
+          <w:szCs w:val="40"/>
+          <w:u w:val="single"/>
+        </w:rPr>
+      </w:pPr>
+    </w:p>
+    <w:p>
+      <w:pPr>
+        <w:rPr>
+          <w:rFonts w:cstheme="minorHAnsi"/>
           <w:sz w:val="40"/>
           <w:szCs w:val="40"/>
           <w:u w:val="single"/>
@@ -4308,8 +6358,104 @@
         </w:rPr>
         <w:t>List Active Movies</w:t>
       </w:r>
-      <w:bookmarkStart w:id="1" w:name="_GoBack"/>
-      <w:bookmarkEnd w:id="1"/>
+    </w:p>
+    <w:p>
+      <w:pPr>
+        <w:rPr>
+          <w:rFonts w:cstheme="minorHAnsi"/>
+          <w:sz w:val="40"/>
+          <w:szCs w:val="40"/>
+          <w:u w:val="single"/>
+        </w:rPr>
+      </w:pPr>
+      <w:r>
+        <w:rPr>
+          <w:rFonts w:cstheme="minorHAnsi"/>
+          <w:noProof/>
+          <w:sz w:val="40"/>
+          <w:szCs w:val="40"/>
+        </w:rPr>
+        <w:drawing>
+          <wp:inline distT="0" distB="0" distL="0" distR="0">
+            <wp:extent cx="5813129" cy="1021023"/>
+            <wp:effectExtent l="152400" t="152400" r="359410" b="370205"/>
+            <wp:docPr id="80" name="Picture 80"/>
+            <wp:cNvGraphicFramePr>
+              <a:graphicFrameLocks xmlns:a="http://schemas.openxmlformats.org/drawingml/2006/main" noChangeAspect="1"/>
+            </wp:cNvGraphicFramePr>
+            <a:graphic xmlns:a="http://schemas.openxmlformats.org/drawingml/2006/main">
+              <a:graphicData uri="http://schemas.openxmlformats.org/drawingml/2006/picture">
+                <pic:pic xmlns:pic="http://schemas.openxmlformats.org/drawingml/2006/picture">
+                  <pic:nvPicPr>
+                    <pic:cNvPr id="80" name="Screen Shot 2017-05-04 at 6.26.38 AM.png"/>
+                    <pic:cNvPicPr/>
+                  </pic:nvPicPr>
+                  <pic:blipFill rotWithShape="1">
+                    <a:blip r:embed="rId30">
+                      <a:extLst>
+                        <a:ext uri="{28A0092B-C50C-407E-A947-70E740481C1C}">
+                          <a14:useLocalDpi xmlns:a14="http://schemas.microsoft.com/office/drawing/2010/main" val="0"/>
+                        </a:ext>
+                      </a:extLst>
+                    </a:blip>
+                    <a:srcRect b="62814"/>
+                    <a:stretch/>
+                  </pic:blipFill>
+                  <pic:spPr bwMode="auto">
+                    <a:xfrm>
+                      <a:off x="0" y="0"/>
+                      <a:ext cx="5867430" cy="1030560"/>
+                    </a:xfrm>
+                    <a:prstGeom prst="rect">
+                      <a:avLst/>
+                    </a:prstGeom>
+                    <a:ln>
+                      <a:noFill/>
+                    </a:ln>
+                    <a:effectLst>
+                      <a:outerShdw blurRad="292100" dist="139700" dir="2700000" algn="tl" rotWithShape="0">
+                        <a:srgbClr val="333333">
+                          <a:alpha val="65000"/>
+                        </a:srgbClr>
+                      </a:outerShdw>
+                    </a:effectLst>
+                    <a:extLst>
+                      <a:ext uri="{53640926-AAD7-44D8-BBD7-CCE9431645EC}">
+                        <a14:shadowObscured xmlns:a14="http://schemas.microsoft.com/office/drawing/2010/main"/>
+                      </a:ext>
+                    </a:extLst>
+                  </pic:spPr>
+                </pic:pic>
+              </a:graphicData>
+            </a:graphic>
+          </wp:inline>
+        </w:drawing>
+      </w:r>
+    </w:p>
+    <w:p>
+      <w:pPr>
+        <w:rPr>
+          <w:rFonts w:cstheme="minorHAnsi"/>
+          <w:sz w:val="24"/>
+          <w:szCs w:val="24"/>
+        </w:rPr>
+      </w:pPr>
+      <w:r>
+        <w:rPr>
+          <w:rFonts w:cstheme="minorHAnsi"/>
+          <w:sz w:val="24"/>
+          <w:szCs w:val="24"/>
+        </w:rPr>
+        <w:t>Movies that are rented the most often are</w:t>
+      </w:r>
+      <w:r>
+        <w:rPr>
+          <w:rFonts w:cstheme="minorHAnsi"/>
+          <w:sz w:val="24"/>
+          <w:szCs w:val="24"/>
+        </w:rPr>
+        <w:t xml:space="preserve"> active movies and will show up in the list.</w:t>
+      </w:r>
     </w:p>
     <w:p>
       <w:pPr>
@@ -4389,7 +6535,7 @@
                     <pic:cNvPicPr/>
                   </pic:nvPicPr>
                   <pic:blipFill>
-                    <a:blip r:embed="rId25">
+                    <a:blip r:embed="rId31">
                       <a:extLst>
                         <a:ext uri="{28A0092B-C50C-407E-A947-70E740481C1C}">
                           <a14:useLocalDpi xmlns:a14="http://schemas.microsoft.com/office/drawing/2010/main" val="0"/>
@@ -4430,19 +6576,56 @@
       <w:pPr>
         <w:rPr>
           <w:rFonts w:cstheme="minorHAnsi"/>
-          <w:sz w:val="40"/>
-          <w:szCs w:val="40"/>
-          <w:u w:val="single"/>
-        </w:rPr>
-      </w:pPr>
-      <w:r>
-        <w:rPr>
-          <w:rFonts w:cstheme="minorHAnsi"/>
-          <w:sz w:val="40"/>
-          <w:szCs w:val="40"/>
-          <w:u w:val="single"/>
+          <w:sz w:val="24"/>
+          <w:szCs w:val="24"/>
+        </w:rPr>
+      </w:pPr>
+      <w:r>
+        <w:rPr>
+          <w:rFonts w:cstheme="minorHAnsi"/>
+          <w:sz w:val="24"/>
+          <w:szCs w:val="24"/>
         </w:rPr>
         <w:lastRenderedPageBreak/>
+        <w:t>You can find a list of rented movies based on movie name, type, and customer name. This will generate a list of movies generated in that respective category.</w:t>
+      </w:r>
+    </w:p>
+    <w:p>
+      <w:pPr>
+        <w:rPr>
+          <w:rFonts w:cstheme="minorHAnsi"/>
+          <w:sz w:val="40"/>
+          <w:szCs w:val="40"/>
+          <w:u w:val="single"/>
+        </w:rPr>
+      </w:pPr>
+    </w:p>
+    <w:p>
+      <w:pPr>
+        <w:rPr>
+          <w:rFonts w:cstheme="minorHAnsi"/>
+          <w:sz w:val="40"/>
+          <w:szCs w:val="40"/>
+          <w:u w:val="single"/>
+        </w:rPr>
+      </w:pPr>
+    </w:p>
+    <w:p>
+      <w:pPr>
+        <w:rPr>
+          <w:rFonts w:cstheme="minorHAnsi"/>
+          <w:sz w:val="40"/>
+          <w:szCs w:val="40"/>
+          <w:u w:val="single"/>
+        </w:rPr>
+      </w:pPr>
+      <w:r>
+        <w:rPr>
+          <w:rFonts w:cstheme="minorHAnsi"/>
+          <w:sz w:val="40"/>
+          <w:szCs w:val="40"/>
+          <w:u w:val="single"/>
+        </w:rPr>
         <w:t>4.</w:t>
       </w:r>
       <w:r>
@@ -4505,7 +6688,7 @@
                     <pic:cNvPicPr/>
                   </pic:nvPicPr>
                   <pic:blipFill>
-                    <a:blip r:embed="rId26">
+                    <a:blip r:embed="rId32">
                       <a:extLst>
                         <a:ext uri="{28A0092B-C50C-407E-A947-70E740481C1C}">
                           <a14:useLocalDpi xmlns:a14="http://schemas.microsoft.com/office/drawing/2010/main" val="0"/>
@@ -4546,6 +6729,33 @@
       <w:pPr>
         <w:rPr>
           <w:rFonts w:cstheme="minorHAnsi"/>
+          <w:sz w:val="24"/>
+          <w:szCs w:val="24"/>
+        </w:rPr>
+      </w:pPr>
+      <w:r>
+        <w:rPr>
+          <w:rFonts w:cstheme="minorHAnsi"/>
+          <w:sz w:val="24"/>
+          <w:szCs w:val="24"/>
+        </w:rPr>
+        <w:t xml:space="preserve">Enter in the date in the given format that the placeholder text specifies in order to get a sales report for that given month. This will generate a sum money that each user paid for that given month. </w:t>
+      </w:r>
+    </w:p>
+    <w:p>
+      <w:pPr>
+        <w:rPr>
+          <w:rFonts w:cstheme="minorHAnsi"/>
+          <w:sz w:val="40"/>
+          <w:szCs w:val="40"/>
+          <w:u w:val="single"/>
+        </w:rPr>
+      </w:pPr>
+    </w:p>
+    <w:p>
+      <w:pPr>
+        <w:rPr>
+          <w:rFonts w:cstheme="minorHAnsi"/>
           <w:sz w:val="40"/>
           <w:szCs w:val="40"/>
           <w:u w:val="single"/>
@@ -4620,7 +6830,7 @@
                     <pic:cNvPicPr/>
                   </pic:nvPicPr>
                   <pic:blipFill>
-                    <a:blip r:embed="rId27">
+                    <a:blip r:embed="rId33">
                       <a:extLst>
                         <a:ext uri="{28A0092B-C50C-407E-A947-70E740481C1C}">
                           <a14:useLocalDpi xmlns:a14="http://schemas.microsoft.com/office/drawing/2010/main" val="0"/>
@@ -4661,18 +6871,54 @@
       <w:pPr>
         <w:rPr>
           <w:rFonts w:cstheme="minorHAnsi"/>
-          <w:sz w:val="40"/>
-          <w:szCs w:val="40"/>
-          <w:u w:val="single"/>
-        </w:rPr>
-      </w:pPr>
-      <w:r>
-        <w:rPr>
-          <w:rFonts w:cstheme="minorHAnsi"/>
-          <w:sz w:val="40"/>
-          <w:szCs w:val="40"/>
-          <w:u w:val="single"/>
-        </w:rPr>
+          <w:sz w:val="24"/>
+          <w:szCs w:val="24"/>
+        </w:rPr>
+      </w:pPr>
+      <w:r>
+        <w:rPr>
+          <w:rFonts w:cstheme="minorHAnsi"/>
+          <w:sz w:val="24"/>
+          <w:szCs w:val="24"/>
+        </w:rPr>
+        <w:t xml:space="preserve">This will produce the listing for all movies. </w:t>
+      </w:r>
+      <w:r>
+        <w:rPr>
+          <w:rFonts w:cstheme="minorHAnsi"/>
+          <w:sz w:val="24"/>
+          <w:szCs w:val="24"/>
+        </w:rPr>
+        <w:t>This listing includes movies with 0 copies as well as those with 1 or more copies currently available.</w:t>
+      </w:r>
+    </w:p>
+    <w:p>
+      <w:pPr>
+        <w:rPr>
+          <w:rFonts w:cstheme="minorHAnsi"/>
+          <w:sz w:val="40"/>
+          <w:szCs w:val="40"/>
+          <w:u w:val="single"/>
+        </w:rPr>
+      </w:pPr>
+    </w:p>
+    <w:p>
+      <w:pPr>
+        <w:rPr>
+          <w:rFonts w:cstheme="minorHAnsi"/>
+          <w:sz w:val="40"/>
+          <w:szCs w:val="40"/>
+          <w:u w:val="single"/>
+        </w:rPr>
+      </w:pPr>
+      <w:r>
+        <w:rPr>
+          <w:rFonts w:cstheme="minorHAnsi"/>
+          <w:sz w:val="40"/>
+          <w:szCs w:val="40"/>
+          <w:u w:val="single"/>
+        </w:rPr>
+        <w:lastRenderedPageBreak/>
         <w:t>4.</w:t>
       </w:r>
       <w:r>
@@ -4735,7 +6981,7 @@
                     <pic:cNvPicPr/>
                   </pic:nvPicPr>
                   <pic:blipFill>
-                    <a:blip r:embed="rId28">
+                    <a:blip r:embed="rId34">
                       <a:extLst>
                         <a:ext uri="{28A0092B-C50C-407E-A947-70E740481C1C}">
                           <a14:useLocalDpi xmlns:a14="http://schemas.microsoft.com/office/drawing/2010/main" val="0"/>
@@ -4776,6 +7022,33 @@
       <w:pPr>
         <w:rPr>
           <w:rFonts w:cstheme="minorHAnsi"/>
+          <w:sz w:val="24"/>
+          <w:szCs w:val="24"/>
+        </w:rPr>
+      </w:pPr>
+      <w:r>
+        <w:rPr>
+          <w:rFonts w:cstheme="minorHAnsi"/>
+          <w:sz w:val="24"/>
+          <w:szCs w:val="24"/>
+        </w:rPr>
+        <w:t>This will produce the listing for all available movies. Available are defined as movies with at least 1 or more copies.</w:t>
+      </w:r>
+    </w:p>
+    <w:p>
+      <w:pPr>
+        <w:rPr>
+          <w:rFonts w:cstheme="minorHAnsi"/>
+          <w:sz w:val="40"/>
+          <w:szCs w:val="40"/>
+          <w:u w:val="single"/>
+        </w:rPr>
+      </w:pPr>
+    </w:p>
+    <w:p>
+      <w:pPr>
+        <w:rPr>
+          <w:rFonts w:cstheme="minorHAnsi"/>
           <w:sz w:val="40"/>
           <w:szCs w:val="40"/>
           <w:u w:val="single"/>
@@ -4834,7 +7107,6 @@
           <w:sz w:val="40"/>
           <w:szCs w:val="40"/>
         </w:rPr>
-        <w:lastRenderedPageBreak/>
         <w:drawing>
           <wp:inline distT="0" distB="0" distL="0" distR="0">
             <wp:extent cx="5943600" cy="1351915"/>
@@ -4851,7 +7123,7 @@
                     <pic:cNvPicPr/>
                   </pic:nvPicPr>
                   <pic:blipFill>
-                    <a:blip r:embed="rId29">
+                    <a:blip r:embed="rId35">
                       <a:extLst>
                         <a:ext uri="{28A0092B-C50C-407E-A947-70E740481C1C}">
                           <a14:useLocalDpi xmlns:a14="http://schemas.microsoft.com/office/drawing/2010/main" val="0"/>
@@ -4972,71 +7244,13 @@
         </w:rPr>
       </w:pPr>
     </w:p>
-    <w:p>
-      <w:pPr>
-        <w:rPr>
-          <w:rFonts w:cstheme="minorHAnsi"/>
-          <w:sz w:val="40"/>
-          <w:szCs w:val="40"/>
-          <w:u w:val="single"/>
-        </w:rPr>
-      </w:pPr>
-    </w:p>
-    <w:p>
-      <w:pPr>
-        <w:rPr>
-          <w:rFonts w:cstheme="minorHAnsi"/>
-          <w:sz w:val="40"/>
-          <w:szCs w:val="40"/>
-          <w:u w:val="single"/>
-        </w:rPr>
-      </w:pPr>
-    </w:p>
-    <w:p>
-      <w:pPr>
-        <w:rPr>
-          <w:rFonts w:cstheme="minorHAnsi"/>
-          <w:sz w:val="40"/>
-          <w:szCs w:val="40"/>
-          <w:u w:val="single"/>
-        </w:rPr>
-      </w:pPr>
-    </w:p>
-    <w:p>
-      <w:pPr>
-        <w:rPr>
-          <w:rFonts w:cstheme="minorHAnsi"/>
-          <w:sz w:val="40"/>
-          <w:szCs w:val="40"/>
-          <w:u w:val="single"/>
-        </w:rPr>
-      </w:pPr>
-    </w:p>
-    <w:p>
-      <w:pPr>
-        <w:rPr>
-          <w:rFonts w:cstheme="minorHAnsi"/>
-          <w:sz w:val="40"/>
-          <w:szCs w:val="40"/>
-          <w:u w:val="single"/>
-        </w:rPr>
-      </w:pPr>
-    </w:p>
-    <w:p>
-      <w:pPr>
-        <w:rPr>
-          <w:rFonts w:cstheme="minorHAnsi"/>
-          <w:sz w:val="40"/>
-          <w:szCs w:val="40"/>
-          <w:u w:val="single"/>
-        </w:rPr>
-      </w:pPr>
-    </w:p>
     <w:p/>
     <w:sectPr>
+      <w:headerReference w:type="default" r:id="rId36"/>
       <w:pgSz w:w="12240" w:h="15840"/>
       <w:pgMar w:top="1440" w:right="1440" w:bottom="1440" w:left="1440" w:header="720" w:footer="720" w:gutter="0"/>
       <w:cols w:space="720"/>
+      <w:titlePg/>
       <w:docGrid w:linePitch="360"/>
     </w:sectPr>
   </w:body>
@@ -5093,9 +7307,196 @@
 </w:footnotes>
 </file>
 
+<file path=word/header1.xml><?xml version="1.0" encoding="utf-8"?>
+<w:hdr xmlns:wpc="http://schemas.microsoft.com/office/word/2010/wordprocessingCanvas" xmlns:cx="http://schemas.microsoft.com/office/drawing/2014/chartex" xmlns:cx1="http://schemas.microsoft.com/office/drawing/2015/9/8/chartex" xmlns:cx2="http://schemas.microsoft.com/office/drawing/2015/10/21/chartex" xmlns:cx3="http://schemas.microsoft.com/office/drawing/2016/5/9/chartex" xmlns:cx4="http://schemas.microsoft.com/office/drawing/2016/5/10/chartex" xmlns:cx5="http://schemas.microsoft.com/office/drawing/2016/5/11/chartex" xmlns:cx6="http://schemas.microsoft.com/office/drawing/2016/5/12/chartex" xmlns:cx7="http://schemas.microsoft.com/office/drawing/2016/5/13/chartex" xmlns:cx8="http://schemas.microsoft.com/office/drawing/2016/5/14/chartex" xmlns:mc="http://schemas.openxmlformats.org/markup-compatibility/2006" xmlns:o="urn:schemas-microsoft-com:office:office" xmlns:r="http://schemas.openxmlformats.org/officeDocument/2006/relationships" xmlns:m="http://schemas.openxmlformats.org/officeDocument/2006/math" xmlns:v="urn:schemas-microsoft-com:vml" xmlns:wp14="http://schemas.microsoft.com/office/word/2010/wordprocessingDrawing" xmlns:wp="http://schemas.openxmlformats.org/drawingml/2006/wordprocessingDrawing" xmlns:w10="urn:schemas-microsoft-com:office:word" xmlns:w="http://schemas.openxmlformats.org/wordprocessingml/2006/main" xmlns:w14="http://schemas.microsoft.com/office/word/2010/wordml" xmlns:w15="http://schemas.microsoft.com/office/word/2012/wordml" xmlns:w16se="http://schemas.microsoft.com/office/word/2015/wordml/symex" xmlns:wpg="http://schemas.microsoft.com/office/word/2010/wordprocessingGroup" xmlns:wpi="http://schemas.microsoft.com/office/word/2010/wordprocessingInk" xmlns:wne="http://schemas.microsoft.com/office/word/2006/wordml" xmlns:wps="http://schemas.microsoft.com/office/word/2010/wordprocessingShape" mc:Ignorable="w14 w15 w16se wp14">
+  <w:p>
+    <w:pPr>
+      <w:pStyle w:val="Header"/>
+      <w:tabs>
+        <w:tab w:val="clear" w:pos="4680"/>
+        <w:tab w:val="clear" w:pos="9360"/>
+      </w:tabs>
+      <w:jc w:val="right"/>
+      <w:rPr>
+        <w:color w:val="8496B0" w:themeColor="text2" w:themeTint="99"/>
+        <w:sz w:val="24"/>
+        <w:szCs w:val="24"/>
+      </w:rPr>
+    </w:pPr>
+    <w:r>
+      <w:rPr>
+        <w:color w:val="8496B0" w:themeColor="text2" w:themeTint="99"/>
+        <w:sz w:val="24"/>
+        <w:szCs w:val="24"/>
+      </w:rPr>
+      <w:t xml:space="preserve">Page </w:t>
+    </w:r>
+    <w:r>
+      <w:rPr>
+        <w:color w:val="8496B0" w:themeColor="text2" w:themeTint="99"/>
+        <w:sz w:val="24"/>
+        <w:szCs w:val="24"/>
+      </w:rPr>
+      <w:fldChar w:fldCharType="begin"/>
+    </w:r>
+    <w:r>
+      <w:rPr>
+        <w:color w:val="8496B0" w:themeColor="text2" w:themeTint="99"/>
+        <w:sz w:val="24"/>
+        <w:szCs w:val="24"/>
+      </w:rPr>
+      <w:instrText xml:space="preserve"> PAGE   \* MERGEFORMAT </w:instrText>
+    </w:r>
+    <w:r>
+      <w:rPr>
+        <w:color w:val="8496B0" w:themeColor="text2" w:themeTint="99"/>
+        <w:sz w:val="24"/>
+        <w:szCs w:val="24"/>
+      </w:rPr>
+      <w:fldChar w:fldCharType="separate"/>
+    </w:r>
+    <w:r>
+      <w:rPr>
+        <w:noProof/>
+        <w:color w:val="8496B0" w:themeColor="text2" w:themeTint="99"/>
+        <w:sz w:val="24"/>
+        <w:szCs w:val="24"/>
+      </w:rPr>
+      <w:t>20</w:t>
+    </w:r>
+    <w:r>
+      <w:rPr>
+        <w:color w:val="8496B0" w:themeColor="text2" w:themeTint="99"/>
+        <w:sz w:val="24"/>
+        <w:szCs w:val="24"/>
+      </w:rPr>
+      <w:fldChar w:fldCharType="end"/>
+    </w:r>
+  </w:p>
+  <w:p>
+    <w:pPr>
+      <w:pStyle w:val="Header"/>
+    </w:pPr>
+  </w:p>
+</w:hdr>
+</file>
+
 <file path=word/numbering.xml><?xml version="1.0" encoding="utf-8"?>
 <w:numbering xmlns:wpc="http://schemas.microsoft.com/office/word/2010/wordprocessingCanvas" xmlns:cx="http://schemas.microsoft.com/office/drawing/2014/chartex" xmlns:cx1="http://schemas.microsoft.com/office/drawing/2015/9/8/chartex" xmlns:cx2="http://schemas.microsoft.com/office/drawing/2015/10/21/chartex" xmlns:cx3="http://schemas.microsoft.com/office/drawing/2016/5/9/chartex" xmlns:cx4="http://schemas.microsoft.com/office/drawing/2016/5/10/chartex" xmlns:cx5="http://schemas.microsoft.com/office/drawing/2016/5/11/chartex" xmlns:cx6="http://schemas.microsoft.com/office/drawing/2016/5/12/chartex" xmlns:cx7="http://schemas.microsoft.com/office/drawing/2016/5/13/chartex" xmlns:cx8="http://schemas.microsoft.com/office/drawing/2016/5/14/chartex" xmlns:mc="http://schemas.openxmlformats.org/markup-compatibility/2006" xmlns:o="urn:schemas-microsoft-com:office:office" xmlns:r="http://schemas.openxmlformats.org/officeDocument/2006/relationships" xmlns:m="http://schemas.openxmlformats.org/officeDocument/2006/math" xmlns:v="urn:schemas-microsoft-com:vml" xmlns:wp14="http://schemas.microsoft.com/office/word/2010/wordprocessingDrawing" xmlns:wp="http://schemas.openxmlformats.org/drawingml/2006/wordprocessingDrawing" xmlns:w10="urn:schemas-microsoft-com:office:word" xmlns:w="http://schemas.openxmlformats.org/wordprocessingml/2006/main" xmlns:w14="http://schemas.microsoft.com/office/word/2010/wordml" xmlns:w15="http://schemas.microsoft.com/office/word/2012/wordml" xmlns:w16se="http://schemas.microsoft.com/office/word/2015/wordml/symex" xmlns:wpg="http://schemas.microsoft.com/office/word/2010/wordprocessingGroup" xmlns:wpi="http://schemas.microsoft.com/office/word/2010/wordprocessingInk" xmlns:wne="http://schemas.microsoft.com/office/word/2006/wordml" xmlns:wps="http://schemas.microsoft.com/office/word/2010/wordprocessingShape" mc:Ignorable="w14 w15 w16se wp14">
   <w:abstractNum w:abstractNumId="0" w15:restartNumberingAfterBreak="0">
+    <w:nsid w:val="19283B26"/>
+    <w:multiLevelType w:val="multilevel"/>
+    <w:tmpl w:val="B18490E8"/>
+    <w:lvl w:ilvl="0">
+      <w:start w:val="3"/>
+      <w:numFmt w:val="decimal"/>
+      <w:lvlText w:val="%1"/>
+      <w:lvlJc w:val="left"/>
+      <w:pPr>
+        <w:ind w:left="360" w:hanging="360"/>
+      </w:pPr>
+      <w:rPr>
+        <w:rFonts w:hint="default"/>
+      </w:rPr>
+    </w:lvl>
+    <w:lvl w:ilvl="1">
+      <w:start w:val="7"/>
+      <w:numFmt w:val="decimal"/>
+      <w:lvlText w:val="%1.%2"/>
+      <w:lvlJc w:val="left"/>
+      <w:pPr>
+        <w:ind w:left="720" w:hanging="360"/>
+      </w:pPr>
+      <w:rPr>
+        <w:rFonts w:hint="default"/>
+      </w:rPr>
+    </w:lvl>
+    <w:lvl w:ilvl="2">
+      <w:start w:val="1"/>
+      <w:numFmt w:val="decimal"/>
+      <w:lvlText w:val="%1.%2.%3"/>
+      <w:lvlJc w:val="left"/>
+      <w:pPr>
+        <w:ind w:left="1440" w:hanging="720"/>
+      </w:pPr>
+      <w:rPr>
+        <w:rFonts w:hint="default"/>
+      </w:rPr>
+    </w:lvl>
+    <w:lvl w:ilvl="3">
+      <w:start w:val="1"/>
+      <w:numFmt w:val="decimal"/>
+      <w:lvlText w:val="%1.%2.%3.%4"/>
+      <w:lvlJc w:val="left"/>
+      <w:pPr>
+        <w:ind w:left="1800" w:hanging="720"/>
+      </w:pPr>
+      <w:rPr>
+        <w:rFonts w:hint="default"/>
+      </w:rPr>
+    </w:lvl>
+    <w:lvl w:ilvl="4">
+      <w:start w:val="1"/>
+      <w:numFmt w:val="decimal"/>
+      <w:lvlText w:val="%1.%2.%3.%4.%5"/>
+      <w:lvlJc w:val="left"/>
+      <w:pPr>
+        <w:ind w:left="2520" w:hanging="1080"/>
+      </w:pPr>
+      <w:rPr>
+        <w:rFonts w:hint="default"/>
+      </w:rPr>
+    </w:lvl>
+    <w:lvl w:ilvl="5">
+      <w:start w:val="1"/>
+      <w:numFmt w:val="decimal"/>
+      <w:lvlText w:val="%1.%2.%3.%4.%5.%6"/>
+      <w:lvlJc w:val="left"/>
+      <w:pPr>
+        <w:ind w:left="2880" w:hanging="1080"/>
+      </w:pPr>
+      <w:rPr>
+        <w:rFonts w:hint="default"/>
+      </w:rPr>
+    </w:lvl>
+    <w:lvl w:ilvl="6">
+      <w:start w:val="1"/>
+      <w:numFmt w:val="decimal"/>
+      <w:lvlText w:val="%1.%2.%3.%4.%5.%6.%7"/>
+      <w:lvlJc w:val="left"/>
+      <w:pPr>
+        <w:ind w:left="3600" w:hanging="1440"/>
+      </w:pPr>
+      <w:rPr>
+        <w:rFonts w:hint="default"/>
+      </w:rPr>
+    </w:lvl>
+    <w:lvl w:ilvl="7">
+      <w:start w:val="1"/>
+      <w:numFmt w:val="decimal"/>
+      <w:lvlText w:val="%1.%2.%3.%4.%5.%6.%7.%8"/>
+      <w:lvlJc w:val="left"/>
+      <w:pPr>
+        <w:ind w:left="3960" w:hanging="1440"/>
+      </w:pPr>
+      <w:rPr>
+        <w:rFonts w:hint="default"/>
+      </w:rPr>
+    </w:lvl>
+    <w:lvl w:ilvl="8">
+      <w:start w:val="1"/>
+      <w:numFmt w:val="decimal"/>
+      <w:lvlText w:val="%1.%2.%3.%4.%5.%6.%7.%8.%9"/>
+      <w:lvlJc w:val="left"/>
+      <w:pPr>
+        <w:ind w:left="4680" w:hanging="1800"/>
+      </w:pPr>
+      <w:rPr>
+        <w:rFonts w:hint="default"/>
+      </w:rPr>
+    </w:lvl>
+  </w:abstractNum>
+  <w:abstractNum w:abstractNumId="1" w15:restartNumberingAfterBreak="0">
     <w:nsid w:val="390E0A5F"/>
     <w:multiLevelType w:val="hybridMultilevel"/>
     <w:tmpl w:val="4AC2684E"/>
@@ -5184,7 +7585,7 @@
       </w:pPr>
     </w:lvl>
   </w:abstractNum>
-  <w:abstractNum w:abstractNumId="1" w15:restartNumberingAfterBreak="0">
+  <w:abstractNum w:abstractNumId="2" w15:restartNumberingAfterBreak="0">
     <w:nsid w:val="3A6E4420"/>
     <w:multiLevelType w:val="hybridMultilevel"/>
     <w:tmpl w:val="E754375C"/>
@@ -5273,7 +7674,7 @@
       </w:pPr>
     </w:lvl>
   </w:abstractNum>
-  <w:abstractNum w:abstractNumId="2" w15:restartNumberingAfterBreak="0">
+  <w:abstractNum w:abstractNumId="3" w15:restartNumberingAfterBreak="0">
     <w:nsid w:val="3FE452B5"/>
     <w:multiLevelType w:val="hybridMultilevel"/>
     <w:tmpl w:val="E754375C"/>
@@ -5362,7 +7763,120 @@
       </w:pPr>
     </w:lvl>
   </w:abstractNum>
-  <w:abstractNum w:abstractNumId="3" w15:restartNumberingAfterBreak="0">
+  <w:abstractNum w:abstractNumId="4" w15:restartNumberingAfterBreak="0">
+    <w:nsid w:val="5E8F5ED4"/>
+    <w:multiLevelType w:val="multilevel"/>
+    <w:tmpl w:val="64F20022"/>
+    <w:lvl w:ilvl="0">
+      <w:start w:val="4"/>
+      <w:numFmt w:val="decimal"/>
+      <w:lvlText w:val="%1"/>
+      <w:lvlJc w:val="left"/>
+      <w:pPr>
+        <w:ind w:left="360" w:hanging="360"/>
+      </w:pPr>
+      <w:rPr>
+        <w:rFonts w:hint="default"/>
+      </w:rPr>
+    </w:lvl>
+    <w:lvl w:ilvl="1">
+      <w:start w:val="1"/>
+      <w:numFmt w:val="decimal"/>
+      <w:lvlText w:val="%1.%2"/>
+      <w:lvlJc w:val="left"/>
+      <w:pPr>
+        <w:ind w:left="1080" w:hanging="360"/>
+      </w:pPr>
+      <w:rPr>
+        <w:rFonts w:hint="default"/>
+      </w:rPr>
+    </w:lvl>
+    <w:lvl w:ilvl="2">
+      <w:start w:val="1"/>
+      <w:numFmt w:val="decimal"/>
+      <w:lvlText w:val="%1.%2.%3"/>
+      <w:lvlJc w:val="left"/>
+      <w:pPr>
+        <w:ind w:left="2160" w:hanging="720"/>
+      </w:pPr>
+      <w:rPr>
+        <w:rFonts w:hint="default"/>
+      </w:rPr>
+    </w:lvl>
+    <w:lvl w:ilvl="3">
+      <w:start w:val="1"/>
+      <w:numFmt w:val="decimal"/>
+      <w:lvlText w:val="%1.%2.%3.%4"/>
+      <w:lvlJc w:val="left"/>
+      <w:pPr>
+        <w:ind w:left="2880" w:hanging="720"/>
+      </w:pPr>
+      <w:rPr>
+        <w:rFonts w:hint="default"/>
+      </w:rPr>
+    </w:lvl>
+    <w:lvl w:ilvl="4">
+      <w:start w:val="1"/>
+      <w:numFmt w:val="decimal"/>
+      <w:lvlText w:val="%1.%2.%3.%4.%5"/>
+      <w:lvlJc w:val="left"/>
+      <w:pPr>
+        <w:ind w:left="3960" w:hanging="1080"/>
+      </w:pPr>
+      <w:rPr>
+        <w:rFonts w:hint="default"/>
+      </w:rPr>
+    </w:lvl>
+    <w:lvl w:ilvl="5">
+      <w:start w:val="1"/>
+      <w:numFmt w:val="decimal"/>
+      <w:lvlText w:val="%1.%2.%3.%4.%5.%6"/>
+      <w:lvlJc w:val="left"/>
+      <w:pPr>
+        <w:ind w:left="4680" w:hanging="1080"/>
+      </w:pPr>
+      <w:rPr>
+        <w:rFonts w:hint="default"/>
+      </w:rPr>
+    </w:lvl>
+    <w:lvl w:ilvl="6">
+      <w:start w:val="1"/>
+      <w:numFmt w:val="decimal"/>
+      <w:lvlText w:val="%1.%2.%3.%4.%5.%6.%7"/>
+      <w:lvlJc w:val="left"/>
+      <w:pPr>
+        <w:ind w:left="5760" w:hanging="1440"/>
+      </w:pPr>
+      <w:rPr>
+        <w:rFonts w:hint="default"/>
+      </w:rPr>
+    </w:lvl>
+    <w:lvl w:ilvl="7">
+      <w:start w:val="1"/>
+      <w:numFmt w:val="decimal"/>
+      <w:lvlText w:val="%1.%2.%3.%4.%5.%6.%7.%8"/>
+      <w:lvlJc w:val="left"/>
+      <w:pPr>
+        <w:ind w:left="6480" w:hanging="1440"/>
+      </w:pPr>
+      <w:rPr>
+        <w:rFonts w:hint="default"/>
+      </w:rPr>
+    </w:lvl>
+    <w:lvl w:ilvl="8">
+      <w:start w:val="1"/>
+      <w:numFmt w:val="decimal"/>
+      <w:lvlText w:val="%1.%2.%3.%4.%5.%6.%7.%8.%9"/>
+      <w:lvlJc w:val="left"/>
+      <w:pPr>
+        <w:ind w:left="7560" w:hanging="1800"/>
+      </w:pPr>
+      <w:rPr>
+        <w:rFonts w:hint="default"/>
+      </w:rPr>
+    </w:lvl>
+  </w:abstractNum>
+  <w:abstractNum w:abstractNumId="5" w15:restartNumberingAfterBreak="0">
     <w:nsid w:val="65400A44"/>
     <w:multiLevelType w:val="hybridMultilevel"/>
     <w:tmpl w:val="D56642DC"/>
@@ -5451,7 +7965,233 @@
       </w:pPr>
     </w:lvl>
   </w:abstractNum>
-  <w:abstractNum w:abstractNumId="4" w15:restartNumberingAfterBreak="0">
+  <w:abstractNum w:abstractNumId="6" w15:restartNumberingAfterBreak="0">
+    <w:nsid w:val="685724CF"/>
+    <w:multiLevelType w:val="multilevel"/>
+    <w:tmpl w:val="C53042F6"/>
+    <w:lvl w:ilvl="0">
+      <w:start w:val="4"/>
+      <w:numFmt w:val="decimal"/>
+      <w:lvlText w:val="%1"/>
+      <w:lvlJc w:val="left"/>
+      <w:pPr>
+        <w:ind w:left="360" w:hanging="360"/>
+      </w:pPr>
+      <w:rPr>
+        <w:rFonts w:hint="default"/>
+      </w:rPr>
+    </w:lvl>
+    <w:lvl w:ilvl="1">
+      <w:start w:val="5"/>
+      <w:numFmt w:val="decimal"/>
+      <w:lvlText w:val="%1.%2"/>
+      <w:lvlJc w:val="left"/>
+      <w:pPr>
+        <w:ind w:left="720" w:hanging="360"/>
+      </w:pPr>
+      <w:rPr>
+        <w:rFonts w:hint="default"/>
+      </w:rPr>
+    </w:lvl>
+    <w:lvl w:ilvl="2">
+      <w:start w:val="1"/>
+      <w:numFmt w:val="decimal"/>
+      <w:lvlText w:val="%1.%2.%3"/>
+      <w:lvlJc w:val="left"/>
+      <w:pPr>
+        <w:ind w:left="1440" w:hanging="720"/>
+      </w:pPr>
+      <w:rPr>
+        <w:rFonts w:hint="default"/>
+      </w:rPr>
+    </w:lvl>
+    <w:lvl w:ilvl="3">
+      <w:start w:val="1"/>
+      <w:numFmt w:val="decimal"/>
+      <w:lvlText w:val="%1.%2.%3.%4"/>
+      <w:lvlJc w:val="left"/>
+      <w:pPr>
+        <w:ind w:left="1800" w:hanging="720"/>
+      </w:pPr>
+      <w:rPr>
+        <w:rFonts w:hint="default"/>
+      </w:rPr>
+    </w:lvl>
+    <w:lvl w:ilvl="4">
+      <w:start w:val="1"/>
+      <w:numFmt w:val="decimal"/>
+      <w:lvlText w:val="%1.%2.%3.%4.%5"/>
+      <w:lvlJc w:val="left"/>
+      <w:pPr>
+        <w:ind w:left="2520" w:hanging="1080"/>
+      </w:pPr>
+      <w:rPr>
+        <w:rFonts w:hint="default"/>
+      </w:rPr>
+    </w:lvl>
+    <w:lvl w:ilvl="5">
+      <w:start w:val="1"/>
+      <w:numFmt w:val="decimal"/>
+      <w:lvlText w:val="%1.%2.%3.%4.%5.%6"/>
+      <w:lvlJc w:val="left"/>
+      <w:pPr>
+        <w:ind w:left="2880" w:hanging="1080"/>
+      </w:pPr>
+      <w:rPr>
+        <w:rFonts w:hint="default"/>
+      </w:rPr>
+    </w:lvl>
+    <w:lvl w:ilvl="6">
+      <w:start w:val="1"/>
+      <w:numFmt w:val="decimal"/>
+      <w:lvlText w:val="%1.%2.%3.%4.%5.%6.%7"/>
+      <w:lvlJc w:val="left"/>
+      <w:pPr>
+        <w:ind w:left="3600" w:hanging="1440"/>
+      </w:pPr>
+      <w:rPr>
+        <w:rFonts w:hint="default"/>
+      </w:rPr>
+    </w:lvl>
+    <w:lvl w:ilvl="7">
+      <w:start w:val="1"/>
+      <w:numFmt w:val="decimal"/>
+      <w:lvlText w:val="%1.%2.%3.%4.%5.%6.%7.%8"/>
+      <w:lvlJc w:val="left"/>
+      <w:pPr>
+        <w:ind w:left="3960" w:hanging="1440"/>
+      </w:pPr>
+      <w:rPr>
+        <w:rFonts w:hint="default"/>
+      </w:rPr>
+    </w:lvl>
+    <w:lvl w:ilvl="8">
+      <w:start w:val="1"/>
+      <w:numFmt w:val="decimal"/>
+      <w:lvlText w:val="%1.%2.%3.%4.%5.%6.%7.%8.%9"/>
+      <w:lvlJc w:val="left"/>
+      <w:pPr>
+        <w:ind w:left="4680" w:hanging="1800"/>
+      </w:pPr>
+      <w:rPr>
+        <w:rFonts w:hint="default"/>
+      </w:rPr>
+    </w:lvl>
+  </w:abstractNum>
+  <w:abstractNum w:abstractNumId="7" w15:restartNumberingAfterBreak="0">
+    <w:nsid w:val="6CF550BC"/>
+    <w:multiLevelType w:val="multilevel"/>
+    <w:tmpl w:val="0E263596"/>
+    <w:lvl w:ilvl="0">
+      <w:start w:val="3"/>
+      <w:numFmt w:val="decimal"/>
+      <w:lvlText w:val="%1"/>
+      <w:lvlJc w:val="left"/>
+      <w:pPr>
+        <w:ind w:left="360" w:hanging="360"/>
+      </w:pPr>
+      <w:rPr>
+        <w:rFonts w:hint="default"/>
+      </w:rPr>
+    </w:lvl>
+    <w:lvl w:ilvl="1">
+      <w:start w:val="1"/>
+      <w:numFmt w:val="decimal"/>
+      <w:lvlText w:val="%1.%2"/>
+      <w:lvlJc w:val="left"/>
+      <w:pPr>
+        <w:ind w:left="1080" w:hanging="360"/>
+      </w:pPr>
+      <w:rPr>
+        <w:rFonts w:hint="default"/>
+      </w:rPr>
+    </w:lvl>
+    <w:lvl w:ilvl="2">
+      <w:start w:val="1"/>
+      <w:numFmt w:val="decimal"/>
+      <w:lvlText w:val="%1.%2.%3"/>
+      <w:lvlJc w:val="left"/>
+      <w:pPr>
+        <w:ind w:left="2160" w:hanging="720"/>
+      </w:pPr>
+      <w:rPr>
+        <w:rFonts w:hint="default"/>
+      </w:rPr>
+    </w:lvl>
+    <w:lvl w:ilvl="3">
+      <w:start w:val="1"/>
+      <w:numFmt w:val="decimal"/>
+      <w:lvlText w:val="%1.%2.%3.%4"/>
+      <w:lvlJc w:val="left"/>
+      <w:pPr>
+        <w:ind w:left="2880" w:hanging="720"/>
+      </w:pPr>
+      <w:rPr>
+        <w:rFonts w:hint="default"/>
+      </w:rPr>
+    </w:lvl>
+    <w:lvl w:ilvl="4">
+      <w:start w:val="1"/>
+      <w:numFmt w:val="decimal"/>
+      <w:lvlText w:val="%1.%2.%3.%4.%5"/>
+      <w:lvlJc w:val="left"/>
+      <w:pPr>
+        <w:ind w:left="3960" w:hanging="1080"/>
+      </w:pPr>
+      <w:rPr>
+        <w:rFonts w:hint="default"/>
+      </w:rPr>
+    </w:lvl>
+    <w:lvl w:ilvl="5">
+      <w:start w:val="1"/>
+      <w:numFmt w:val="decimal"/>
+      <w:lvlText w:val="%1.%2.%3.%4.%5.%6"/>
+      <w:lvlJc w:val="left"/>
+      <w:pPr>
+        <w:ind w:left="4680" w:hanging="1080"/>
+      </w:pPr>
+      <w:rPr>
+        <w:rFonts w:hint="default"/>
+      </w:rPr>
+    </w:lvl>
+    <w:lvl w:ilvl="6">
+      <w:start w:val="1"/>
+      <w:numFmt w:val="decimal"/>
+      <w:lvlText w:val="%1.%2.%3.%4.%5.%6.%7"/>
+      <w:lvlJc w:val="left"/>
+      <w:pPr>
+        <w:ind w:left="5760" w:hanging="1440"/>
+      </w:pPr>
+      <w:rPr>
+        <w:rFonts w:hint="default"/>
+      </w:rPr>
+    </w:lvl>
+    <w:lvl w:ilvl="7">
+      <w:start w:val="1"/>
+      <w:numFmt w:val="decimal"/>
+      <w:lvlText w:val="%1.%2.%3.%4.%5.%6.%7.%8"/>
+      <w:lvlJc w:val="left"/>
+      <w:pPr>
+        <w:ind w:left="6480" w:hanging="1440"/>
+      </w:pPr>
+      <w:rPr>
+        <w:rFonts w:hint="default"/>
+      </w:rPr>
+    </w:lvl>
+    <w:lvl w:ilvl="8">
+      <w:start w:val="1"/>
+      <w:numFmt w:val="decimal"/>
+      <w:lvlText w:val="%1.%2.%3.%4.%5.%6.%7.%8.%9"/>
+      <w:lvlJc w:val="left"/>
+      <w:pPr>
+        <w:ind w:left="7560" w:hanging="1800"/>
+      </w:pPr>
+      <w:rPr>
+        <w:rFonts w:hint="default"/>
+      </w:rPr>
+    </w:lvl>
+  </w:abstractNum>
+  <w:abstractNum w:abstractNumId="8" w15:restartNumberingAfterBreak="0">
     <w:nsid w:val="7DBE3C59"/>
     <w:multiLevelType w:val="hybridMultilevel"/>
     <w:tmpl w:val="E754375C"/>
@@ -5541,19 +8281,31 @@
     </w:lvl>
   </w:abstractNum>
   <w:num w:numId="1">
+    <w:abstractNumId w:val="1"/>
+  </w:num>
+  <w:num w:numId="2">
+    <w:abstractNumId w:val="8"/>
+  </w:num>
+  <w:num w:numId="3">
+    <w:abstractNumId w:val="5"/>
+  </w:num>
+  <w:num w:numId="4">
+    <w:abstractNumId w:val="3"/>
+  </w:num>
+  <w:num w:numId="5">
+    <w:abstractNumId w:val="2"/>
+  </w:num>
+  <w:num w:numId="6">
+    <w:abstractNumId w:val="7"/>
+  </w:num>
+  <w:num w:numId="7">
+    <w:abstractNumId w:val="6"/>
+  </w:num>
+  <w:num w:numId="8">
     <w:abstractNumId w:val="0"/>
   </w:num>
-  <w:num w:numId="2">
+  <w:num w:numId="9">
     <w:abstractNumId w:val="4"/>
-  </w:num>
-  <w:num w:numId="3">
-    <w:abstractNumId w:val="3"/>
-  </w:num>
-  <w:num w:numId="4">
-    <w:abstractNumId w:val="2"/>
-  </w:num>
-  <w:num w:numId="5">
-    <w:abstractNumId w:val="1"/>
   </w:num>
 </w:numbering>
 </file>
@@ -6299,4 +9051,16 @@
     </a:ext>
   </a:extLst>
 </a:theme>
+</file>
+
+<file path=customXml/item1.xml><?xml version="1.0" encoding="utf-8"?>
+<b:Sources xmlns:b="http://schemas.openxmlformats.org/officeDocument/2006/bibliography" xmlns="http://schemas.openxmlformats.org/officeDocument/2006/bibliography" SelectedStyle="\APASixthEditionOfficeOnline.xsl" StyleName="APA" Version="6"/>
+</file>
+
+<file path=customXml/itemProps1.xml><?xml version="1.0" encoding="utf-8"?>
+<ds:datastoreItem xmlns:ds="http://schemas.openxmlformats.org/officeDocument/2006/customXml" ds:itemID="{E0086641-5656-46F0-B6DB-D82BE20ADD2A}">
+  <ds:schemaRefs>
+    <ds:schemaRef ds:uri="http://schemas.openxmlformats.org/officeDocument/2006/bibliography"/>
+  </ds:schemaRefs>
+</ds:datastoreItem>
 </file>
</xml_diff>